<commit_message>
Made a task for preliminary preparation
</commit_message>
<xml_diff>
--- a/labs/laboratory-work-4/Лабораторна робота №4.docx
+++ b/labs/laboratory-work-4/Лабораторна робота №4.docx
@@ -637,6 +637,74 @@
           <w:rtl w:val="0"/>
         </w:rPr>
         <w:t xml:space="preserve"> </w:t>
+      </w:r>
+    </w:p>
+    <w:p>
+      <w:pPr>
+        <w:numPr>
+          <w:ilvl w:val="0"/>
+          <w:numId w:val="3"/>
+        </w:numPr>
+        <w:ind w:left="425" w:hanging="360"/>
+        <w:jc w:val="both"/>
+        <w:rPr>
+          <w:sz w:val="28"/>
+          <w:szCs w:val="28"/>
+        </w:rPr>
+      </w:pPr>
+      <w:r>
+        <w:rPr>
+          <w:sz w:val="28"/>
+          <w:szCs w:val="28"/>
+          <w:rtl w:val="0"/>
+        </w:rPr>
+        <w:t xml:space="preserve">Отримання практичних навиків роботи з командною оболонкою Bash.</w:t>
+      </w:r>
+    </w:p>
+    <w:p>
+      <w:pPr>
+        <w:numPr>
+          <w:ilvl w:val="0"/>
+          <w:numId w:val="3"/>
+        </w:numPr>
+        <w:ind w:left="425" w:hanging="360"/>
+        <w:jc w:val="both"/>
+        <w:rPr>
+          <w:sz w:val="28"/>
+          <w:szCs w:val="28"/>
+        </w:rPr>
+      </w:pPr>
+      <w:r>
+        <w:rPr>
+          <w:sz w:val="28"/>
+          <w:szCs w:val="28"/>
+          <w:rtl w:val="0"/>
+        </w:rPr>
+        <w:t xml:space="preserve">Знайомство з базовими командами для управління процесами.</w:t>
+      </w:r>
+    </w:p>
+    <w:p>
+      <w:pPr>
+        <w:spacing w:line="276" w:lineRule="auto"/>
+        <w:rPr>
+          <w:sz w:val="28"/>
+          <w:szCs w:val="28"/>
+        </w:rPr>
+      </w:pPr>
+      <w:r>
+        <w:rPr>
+          <w:b w:val="1"/>
+          <w:color w:val="000000"/>
+          <w:sz w:val="28"/>
+          <w:szCs w:val="28"/>
+          <w:rtl w:val="0"/>
+        </w:rPr>
+        <w:t xml:space="preserve">Матеріальне забезпечення занять:</w:t>
+      </w:r>
+      <w:r>
+        <w:rPr>
+          <w:rtl w:val="0"/>
+        </w:rPr>
       </w:r>
     </w:p>
     <w:p>
@@ -646,19 +714,18 @@
           <w:numId w:val="6"/>
         </w:numPr>
         <w:ind w:left="425" w:hanging="360"/>
-        <w:jc w:val="both"/>
-        <w:rPr>
-          <w:sz w:val="28"/>
-          <w:szCs w:val="28"/>
-        </w:rPr>
-      </w:pPr>
-      <w:r>
-        <w:rPr>
-          <w:sz w:val="28"/>
-          <w:szCs w:val="28"/>
-          <w:rtl w:val="0"/>
-        </w:rPr>
-        <w:t xml:space="preserve">Отримання практичних навиків роботи з командною оболонкою Bash.</w:t>
+        <w:rPr>
+          <w:sz w:val="28"/>
+          <w:szCs w:val="28"/>
+        </w:rPr>
+      </w:pPr>
+      <w:r>
+        <w:rPr>
+          <w:sz w:val="28"/>
+          <w:szCs w:val="28"/>
+          <w:rtl w:val="0"/>
+        </w:rPr>
+        <w:t xml:space="preserve">ЕОМ типу IBM PC.</w:t>
       </w:r>
     </w:p>
     <w:p>
@@ -668,50 +735,25 @@
           <w:numId w:val="6"/>
         </w:numPr>
         <w:ind w:left="425" w:hanging="360"/>
-        <w:jc w:val="both"/>
-        <w:rPr>
-          <w:sz w:val="28"/>
-          <w:szCs w:val="28"/>
-        </w:rPr>
-      </w:pPr>
-      <w:r>
-        <w:rPr>
-          <w:sz w:val="28"/>
-          <w:szCs w:val="28"/>
-          <w:rtl w:val="0"/>
-        </w:rPr>
-        <w:t xml:space="preserve">Знайомство з базовими командами для управління процесами.</w:t>
-      </w:r>
-    </w:p>
-    <w:p>
-      <w:pPr>
-        <w:spacing w:line="276" w:lineRule="auto"/>
-        <w:rPr>
-          <w:sz w:val="28"/>
-          <w:szCs w:val="28"/>
-        </w:rPr>
-      </w:pPr>
-      <w:r>
-        <w:rPr>
-          <w:b w:val="1"/>
-          <w:color w:val="000000"/>
-          <w:sz w:val="28"/>
-          <w:szCs w:val="28"/>
-          <w:rtl w:val="0"/>
-        </w:rPr>
-        <w:t xml:space="preserve">Матеріальне забезпечення занять:</w:t>
-      </w:r>
-      <w:r>
-        <w:rPr>
-          <w:rtl w:val="0"/>
-        </w:rPr>
+        <w:rPr>
+          <w:sz w:val="28"/>
+          <w:szCs w:val="28"/>
+        </w:rPr>
+      </w:pPr>
+      <w:r>
+        <w:rPr>
+          <w:sz w:val="28"/>
+          <w:szCs w:val="28"/>
+          <w:rtl w:val="0"/>
+        </w:rPr>
+        <w:t xml:space="preserve">ОС сімейства Windows та віртуальна машина Virtual Box (Oracle).</w:t>
       </w:r>
     </w:p>
     <w:p>
       <w:pPr>
         <w:numPr>
           <w:ilvl w:val="0"/>
-          <w:numId w:val="8"/>
+          <w:numId w:val="6"/>
         </w:numPr>
         <w:ind w:left="425" w:hanging="360"/>
         <w:rPr>
@@ -725,14 +767,14 @@
           <w:szCs w:val="28"/>
           <w:rtl w:val="0"/>
         </w:rPr>
-        <w:t xml:space="preserve">ЕОМ типу IBM PC.</w:t>
+        <w:t xml:space="preserve">ОС GNU/Linux (будь-який дистрибутив).</w:t>
       </w:r>
     </w:p>
     <w:p>
       <w:pPr>
         <w:numPr>
           <w:ilvl w:val="0"/>
-          <w:numId w:val="8"/>
+          <w:numId w:val="6"/>
         </w:numPr>
         <w:ind w:left="425" w:hanging="360"/>
         <w:rPr>
@@ -746,222 +788,1703 @@
           <w:szCs w:val="28"/>
           <w:rtl w:val="0"/>
         </w:rPr>
-        <w:t xml:space="preserve">ОС сімейства Windows та віртуальна машина Virtual Box (Oracle).</w:t>
+        <w:t xml:space="preserve">Сайт мережевої академії Cisco netacad.com та його онлайн курси по Linux. </w:t>
+      </w:r>
+    </w:p>
+    <w:p>
+      <w:pPr>
+        <w:spacing w:line="276" w:lineRule="auto"/>
+        <w:rPr>
+          <w:b w:val="1"/>
+          <w:color w:val="000000"/>
+          <w:sz w:val="28"/>
+          <w:szCs w:val="28"/>
+        </w:rPr>
+      </w:pPr>
+      <w:r>
+        <w:rPr>
+          <w:rtl w:val="0"/>
+        </w:rPr>
+      </w:r>
+    </w:p>
+    <w:p>
+      <w:pPr>
+        <w:spacing w:line="276" w:lineRule="auto"/>
+        <w:jc w:val="both"/>
+        <w:rPr>
+          <w:b w:val="1"/>
+          <w:i w:val="1"/>
+          <w:color w:val="ff0000"/>
+          <w:sz w:val="28"/>
+          <w:szCs w:val="28"/>
+        </w:rPr>
+      </w:pPr>
+      <w:r>
+        <w:rPr>
+          <w:b w:val="1"/>
+          <w:color w:val="000000"/>
+          <w:sz w:val="28"/>
+          <w:szCs w:val="28"/>
+          <w:rtl w:val="0"/>
+        </w:rPr>
+        <w:t xml:space="preserve">Завдання для попередньої підготовки: </w:t>
+      </w:r>
+      <w:r>
+        <w:rPr>
+          <w:b w:val="1"/>
+          <w:i w:val="1"/>
+          <w:color w:val="ff0000"/>
+          <w:sz w:val="28"/>
+          <w:szCs w:val="28"/>
+          <w:rtl w:val="0"/>
+        </w:rPr>
+        <w:t xml:space="preserve">Created by Vlad Sapozhnyk</w:t>
+      </w:r>
+    </w:p>
+    <w:p>
+      <w:pPr>
+        <w:spacing w:line="276" w:lineRule="auto"/>
+        <w:rPr>
+          <w:b w:val="1"/>
+          <w:sz w:val="28"/>
+          <w:szCs w:val="28"/>
+        </w:rPr>
+      </w:pPr>
+      <w:r>
+        <w:rPr>
+          <w:b w:val="1"/>
+          <w:sz w:val="28"/>
+          <w:szCs w:val="28"/>
+          <w:rtl w:val="0"/>
+        </w:rPr>
+        <w:t xml:space="preserve">1. *Прочитайте короткі теоретичні відомості до лабораторної роботи та зробіть </w:t>
+      </w:r>
+      <w:r>
+        <w:rPr>
+          <w:b w:val="1"/>
+          <w:sz w:val="28"/>
+          <w:szCs w:val="28"/>
+          <w:rtl w:val="0"/>
+        </w:rPr>
+        <w:t xml:space="preserve">невеличкий</w:t>
+      </w:r>
+      <w:r>
+        <w:rPr>
+          <w:b w:val="1"/>
+          <w:sz w:val="28"/>
+          <w:szCs w:val="28"/>
+          <w:rtl w:val="0"/>
+        </w:rPr>
+        <w:t xml:space="preserve"> словник базових англійських термінів з питань призначення команд та їх параметрів.</w:t>
+      </w:r>
+    </w:p>
+    <w:p>
+      <w:pPr>
+        <w:spacing w:line="276" w:lineRule="auto"/>
+        <w:jc w:val="center"/>
+        <w:rPr>
+          <w:sz w:val="28"/>
+          <w:szCs w:val="28"/>
+        </w:rPr>
+      </w:pPr>
+      <w:r>
+        <w:rPr>
+          <w:sz w:val="28"/>
+          <w:szCs w:val="28"/>
+          <w:rtl w:val="0"/>
+        </w:rPr>
+        <w:t xml:space="preserve">Glossary of terms </w:t>
+      </w:r>
+    </w:p>
+    <w:p>
+      <w:pPr>
+        <w:spacing w:line="276" w:lineRule="auto"/>
+        <w:jc w:val="center"/>
+        <w:rPr>
+          <w:sz w:val="28"/>
+          <w:szCs w:val="28"/>
+        </w:rPr>
+      </w:pPr>
+      <w:r>
+        <w:rPr>
+          <w:rtl w:val="0"/>
+        </w:rPr>
+      </w:r>
+    </w:p>
+    <w:tbl>
+      <w:tblPr>
+        <w:tblStyle w:val="Table1"/>
+        <w:tblW w:w="11108.0" w:type="dxa"/>
+        <w:jc w:val="center"/>
+        <w:tblBorders>
+          <w:top w:color="000000" w:space="0" w:sz="8" w:val="single"/>
+          <w:left w:color="000000" w:space="0" w:sz="8" w:val="single"/>
+          <w:bottom w:color="000000" w:space="0" w:sz="8" w:val="single"/>
+          <w:right w:color="000000" w:space="0" w:sz="8" w:val="single"/>
+          <w:insideH w:color="000000" w:space="0" w:sz="8" w:val="single"/>
+          <w:insideV w:color="000000" w:space="0" w:sz="8" w:val="single"/>
+        </w:tblBorders>
+        <w:tblLayout w:type="fixed"/>
+        <w:tblLook w:val="0600"/>
+      </w:tblPr>
+      <w:tblGrid>
+        <w:gridCol w:w="5554"/>
+        <w:gridCol w:w="5554"/>
+        <w:tblGridChange w:id="0">
+          <w:tblGrid>
+            <w:gridCol w:w="5554"/>
+            <w:gridCol w:w="5554"/>
+          </w:tblGrid>
+        </w:tblGridChange>
+      </w:tblGrid>
+      <w:tr>
+        <w:trPr>
+          <w:cantSplit w:val="0"/>
+          <w:tblHeader w:val="0"/>
+        </w:trPr>
+        <w:tc>
+          <w:tcPr>
+            <w:shd w:fill="auto" w:val="clear"/>
+            <w:tcMar>
+              <w:top w:w="100.0" w:type="dxa"/>
+              <w:left w:w="100.0" w:type="dxa"/>
+              <w:bottom w:w="100.0" w:type="dxa"/>
+              <w:right w:w="100.0" w:type="dxa"/>
+            </w:tcMar>
+            <w:vAlign w:val="top"/>
+          </w:tcPr>
+          <w:p>
+            <w:pPr>
+              <w:keepNext w:val="0"/>
+              <w:keepLines w:val="0"/>
+              <w:pageBreakBefore w:val="0"/>
+              <w:widowControl w:val="0"/>
+              <w:pBdr>
+                <w:top w:space="0" w:sz="0" w:val="nil"/>
+                <w:left w:space="0" w:sz="0" w:val="nil"/>
+                <w:bottom w:space="0" w:sz="0" w:val="nil"/>
+                <w:right w:space="0" w:sz="0" w:val="nil"/>
+                <w:between w:space="0" w:sz="0" w:val="nil"/>
+              </w:pBdr>
+              <w:shd w:fill="auto" w:val="clear"/>
+              <w:spacing w:after="0" w:before="0" w:line="240" w:lineRule="auto"/>
+              <w:ind w:left="0" w:right="0" w:firstLine="0"/>
+              <w:jc w:val="center"/>
+              <w:rPr>
+                <w:sz w:val="28"/>
+                <w:szCs w:val="28"/>
+              </w:rPr>
+            </w:pPr>
+            <w:r>
+              <w:rPr>
+                <w:sz w:val="28"/>
+                <w:szCs w:val="28"/>
+                <w:rtl w:val="0"/>
+              </w:rPr>
+              <w:t xml:space="preserve">Command </w:t>
+            </w:r>
+          </w:p>
+        </w:tc>
+        <w:tc>
+          <w:tcPr>
+            <w:shd w:fill="auto" w:val="clear"/>
+            <w:tcMar>
+              <w:top w:w="100.0" w:type="dxa"/>
+              <w:left w:w="100.0" w:type="dxa"/>
+              <w:bottom w:w="100.0" w:type="dxa"/>
+              <w:right w:w="100.0" w:type="dxa"/>
+            </w:tcMar>
+            <w:vAlign w:val="top"/>
+          </w:tcPr>
+          <w:p>
+            <w:pPr>
+              <w:keepNext w:val="0"/>
+              <w:keepLines w:val="0"/>
+              <w:pageBreakBefore w:val="0"/>
+              <w:widowControl w:val="0"/>
+              <w:pBdr>
+                <w:top w:space="0" w:sz="0" w:val="nil"/>
+                <w:left w:space="0" w:sz="0" w:val="nil"/>
+                <w:bottom w:space="0" w:sz="0" w:val="nil"/>
+                <w:right w:space="0" w:sz="0" w:val="nil"/>
+                <w:between w:space="0" w:sz="0" w:val="nil"/>
+              </w:pBdr>
+              <w:shd w:fill="auto" w:val="clear"/>
+              <w:spacing w:after="0" w:before="0" w:line="240" w:lineRule="auto"/>
+              <w:ind w:left="0" w:right="0" w:firstLine="0"/>
+              <w:jc w:val="center"/>
+              <w:rPr>
+                <w:sz w:val="28"/>
+                <w:szCs w:val="28"/>
+              </w:rPr>
+            </w:pPr>
+            <w:r>
+              <w:rPr>
+                <w:sz w:val="28"/>
+                <w:szCs w:val="28"/>
+                <w:rtl w:val="0"/>
+              </w:rPr>
+              <w:t xml:space="preserve">Команда </w:t>
+            </w:r>
+          </w:p>
+        </w:tc>
+      </w:tr>
+      <w:tr>
+        <w:trPr>
+          <w:cantSplit w:val="0"/>
+          <w:tblHeader w:val="0"/>
+        </w:trPr>
+        <w:tc>
+          <w:tcPr>
+            <w:shd w:fill="auto" w:val="clear"/>
+            <w:tcMar>
+              <w:top w:w="100.0" w:type="dxa"/>
+              <w:left w:w="100.0" w:type="dxa"/>
+              <w:bottom w:w="100.0" w:type="dxa"/>
+              <w:right w:w="100.0" w:type="dxa"/>
+            </w:tcMar>
+            <w:vAlign w:val="top"/>
+          </w:tcPr>
+          <w:p>
+            <w:pPr>
+              <w:keepNext w:val="0"/>
+              <w:keepLines w:val="0"/>
+              <w:pageBreakBefore w:val="0"/>
+              <w:widowControl w:val="0"/>
+              <w:pBdr>
+                <w:top w:space="0" w:sz="0" w:val="nil"/>
+                <w:left w:space="0" w:sz="0" w:val="nil"/>
+                <w:bottom w:space="0" w:sz="0" w:val="nil"/>
+                <w:right w:space="0" w:sz="0" w:val="nil"/>
+                <w:between w:space="0" w:sz="0" w:val="nil"/>
+              </w:pBdr>
+              <w:shd w:fill="auto" w:val="clear"/>
+              <w:spacing w:after="0" w:before="0" w:line="240" w:lineRule="auto"/>
+              <w:ind w:left="0" w:right="0" w:firstLine="0"/>
+              <w:jc w:val="center"/>
+              <w:rPr>
+                <w:sz w:val="28"/>
+                <w:szCs w:val="28"/>
+              </w:rPr>
+            </w:pPr>
+            <w:r>
+              <w:rPr>
+                <w:sz w:val="28"/>
+                <w:szCs w:val="28"/>
+                <w:rtl w:val="0"/>
+              </w:rPr>
+              <w:t xml:space="preserve">Signal </w:t>
+            </w:r>
+          </w:p>
+        </w:tc>
+        <w:tc>
+          <w:tcPr>
+            <w:shd w:fill="auto" w:val="clear"/>
+            <w:tcMar>
+              <w:top w:w="100.0" w:type="dxa"/>
+              <w:left w:w="100.0" w:type="dxa"/>
+              <w:bottom w:w="100.0" w:type="dxa"/>
+              <w:right w:w="100.0" w:type="dxa"/>
+            </w:tcMar>
+            <w:vAlign w:val="top"/>
+          </w:tcPr>
+          <w:p>
+            <w:pPr>
+              <w:keepNext w:val="0"/>
+              <w:keepLines w:val="0"/>
+              <w:pageBreakBefore w:val="0"/>
+              <w:widowControl w:val="0"/>
+              <w:pBdr>
+                <w:top w:space="0" w:sz="0" w:val="nil"/>
+                <w:left w:space="0" w:sz="0" w:val="nil"/>
+                <w:bottom w:space="0" w:sz="0" w:val="nil"/>
+                <w:right w:space="0" w:sz="0" w:val="nil"/>
+                <w:between w:space="0" w:sz="0" w:val="nil"/>
+              </w:pBdr>
+              <w:shd w:fill="auto" w:val="clear"/>
+              <w:spacing w:after="0" w:before="0" w:line="240" w:lineRule="auto"/>
+              <w:ind w:left="0" w:right="0" w:firstLine="0"/>
+              <w:jc w:val="center"/>
+              <w:rPr>
+                <w:sz w:val="28"/>
+                <w:szCs w:val="28"/>
+              </w:rPr>
+            </w:pPr>
+            <w:r>
+              <w:rPr>
+                <w:sz w:val="28"/>
+                <w:szCs w:val="28"/>
+                <w:rtl w:val="0"/>
+              </w:rPr>
+              <w:t xml:space="preserve">Сигнал </w:t>
+            </w:r>
+          </w:p>
+        </w:tc>
+      </w:tr>
+      <w:tr>
+        <w:trPr>
+          <w:cantSplit w:val="0"/>
+          <w:tblHeader w:val="0"/>
+        </w:trPr>
+        <w:tc>
+          <w:tcPr>
+            <w:shd w:fill="auto" w:val="clear"/>
+            <w:tcMar>
+              <w:top w:w="100.0" w:type="dxa"/>
+              <w:left w:w="100.0" w:type="dxa"/>
+              <w:bottom w:w="100.0" w:type="dxa"/>
+              <w:right w:w="100.0" w:type="dxa"/>
+            </w:tcMar>
+            <w:vAlign w:val="top"/>
+          </w:tcPr>
+          <w:p>
+            <w:pPr>
+              <w:keepNext w:val="0"/>
+              <w:keepLines w:val="0"/>
+              <w:pageBreakBefore w:val="0"/>
+              <w:widowControl w:val="0"/>
+              <w:pBdr>
+                <w:top w:space="0" w:sz="0" w:val="nil"/>
+                <w:left w:space="0" w:sz="0" w:val="nil"/>
+                <w:bottom w:space="0" w:sz="0" w:val="nil"/>
+                <w:right w:space="0" w:sz="0" w:val="nil"/>
+                <w:between w:space="0" w:sz="0" w:val="nil"/>
+              </w:pBdr>
+              <w:shd w:fill="auto" w:val="clear"/>
+              <w:spacing w:after="0" w:before="0" w:line="240" w:lineRule="auto"/>
+              <w:ind w:left="0" w:right="0" w:firstLine="0"/>
+              <w:jc w:val="center"/>
+              <w:rPr>
+                <w:sz w:val="28"/>
+                <w:szCs w:val="28"/>
+              </w:rPr>
+            </w:pPr>
+            <w:r>
+              <w:rPr>
+                <w:sz w:val="28"/>
+                <w:szCs w:val="28"/>
+                <w:rtl w:val="0"/>
+              </w:rPr>
+              <w:t xml:space="preserve">Process</w:t>
+            </w:r>
+          </w:p>
+        </w:tc>
+        <w:tc>
+          <w:tcPr>
+            <w:shd w:fill="auto" w:val="clear"/>
+            <w:tcMar>
+              <w:top w:w="100.0" w:type="dxa"/>
+              <w:left w:w="100.0" w:type="dxa"/>
+              <w:bottom w:w="100.0" w:type="dxa"/>
+              <w:right w:w="100.0" w:type="dxa"/>
+            </w:tcMar>
+            <w:vAlign w:val="top"/>
+          </w:tcPr>
+          <w:p>
+            <w:pPr>
+              <w:keepNext w:val="0"/>
+              <w:keepLines w:val="0"/>
+              <w:pageBreakBefore w:val="0"/>
+              <w:widowControl w:val="0"/>
+              <w:pBdr>
+                <w:top w:space="0" w:sz="0" w:val="nil"/>
+                <w:left w:space="0" w:sz="0" w:val="nil"/>
+                <w:bottom w:space="0" w:sz="0" w:val="nil"/>
+                <w:right w:space="0" w:sz="0" w:val="nil"/>
+                <w:between w:space="0" w:sz="0" w:val="nil"/>
+              </w:pBdr>
+              <w:shd w:fill="auto" w:val="clear"/>
+              <w:spacing w:after="0" w:before="0" w:line="240" w:lineRule="auto"/>
+              <w:ind w:left="0" w:right="0" w:firstLine="0"/>
+              <w:jc w:val="center"/>
+              <w:rPr>
+                <w:sz w:val="28"/>
+                <w:szCs w:val="28"/>
+              </w:rPr>
+            </w:pPr>
+            <w:r>
+              <w:rPr>
+                <w:sz w:val="28"/>
+                <w:szCs w:val="28"/>
+                <w:rtl w:val="0"/>
+              </w:rPr>
+              <w:t xml:space="preserve">Процес </w:t>
+            </w:r>
+          </w:p>
+        </w:tc>
+      </w:tr>
+      <w:tr>
+        <w:trPr>
+          <w:cantSplit w:val="0"/>
+          <w:tblHeader w:val="0"/>
+        </w:trPr>
+        <w:tc>
+          <w:tcPr>
+            <w:shd w:fill="auto" w:val="clear"/>
+            <w:tcMar>
+              <w:top w:w="100.0" w:type="dxa"/>
+              <w:left w:w="100.0" w:type="dxa"/>
+              <w:bottom w:w="100.0" w:type="dxa"/>
+              <w:right w:w="100.0" w:type="dxa"/>
+            </w:tcMar>
+            <w:vAlign w:val="top"/>
+          </w:tcPr>
+          <w:p>
+            <w:pPr>
+              <w:keepNext w:val="0"/>
+              <w:keepLines w:val="0"/>
+              <w:pageBreakBefore w:val="0"/>
+              <w:widowControl w:val="0"/>
+              <w:pBdr>
+                <w:top w:space="0" w:sz="0" w:val="nil"/>
+                <w:left w:space="0" w:sz="0" w:val="nil"/>
+                <w:bottom w:space="0" w:sz="0" w:val="nil"/>
+                <w:right w:space="0" w:sz="0" w:val="nil"/>
+                <w:between w:space="0" w:sz="0" w:val="nil"/>
+              </w:pBdr>
+              <w:shd w:fill="auto" w:val="clear"/>
+              <w:spacing w:after="0" w:before="0" w:line="240" w:lineRule="auto"/>
+              <w:ind w:left="0" w:right="0" w:firstLine="0"/>
+              <w:jc w:val="center"/>
+              <w:rPr>
+                <w:sz w:val="28"/>
+                <w:szCs w:val="28"/>
+              </w:rPr>
+            </w:pPr>
+            <w:r>
+              <w:rPr>
+                <w:sz w:val="28"/>
+                <w:szCs w:val="28"/>
+                <w:rtl w:val="0"/>
+              </w:rPr>
+              <w:t xml:space="preserve">Root User </w:t>
+            </w:r>
+          </w:p>
+        </w:tc>
+        <w:tc>
+          <w:tcPr>
+            <w:shd w:fill="auto" w:val="clear"/>
+            <w:tcMar>
+              <w:top w:w="100.0" w:type="dxa"/>
+              <w:left w:w="100.0" w:type="dxa"/>
+              <w:bottom w:w="100.0" w:type="dxa"/>
+              <w:right w:w="100.0" w:type="dxa"/>
+            </w:tcMar>
+            <w:vAlign w:val="top"/>
+          </w:tcPr>
+          <w:p>
+            <w:pPr>
+              <w:keepNext w:val="0"/>
+              <w:keepLines w:val="0"/>
+              <w:pageBreakBefore w:val="0"/>
+              <w:widowControl w:val="0"/>
+              <w:pBdr>
+                <w:top w:space="0" w:sz="0" w:val="nil"/>
+                <w:left w:space="0" w:sz="0" w:val="nil"/>
+                <w:bottom w:space="0" w:sz="0" w:val="nil"/>
+                <w:right w:space="0" w:sz="0" w:val="nil"/>
+                <w:between w:space="0" w:sz="0" w:val="nil"/>
+              </w:pBdr>
+              <w:shd w:fill="auto" w:val="clear"/>
+              <w:spacing w:after="0" w:before="0" w:line="240" w:lineRule="auto"/>
+              <w:ind w:left="0" w:right="0" w:firstLine="0"/>
+              <w:jc w:val="center"/>
+              <w:rPr>
+                <w:sz w:val="28"/>
+                <w:szCs w:val="28"/>
+              </w:rPr>
+            </w:pPr>
+            <w:r>
+              <w:rPr>
+                <w:sz w:val="28"/>
+                <w:szCs w:val="28"/>
+                <w:rtl w:val="0"/>
+              </w:rPr>
+              <w:t xml:space="preserve">Root користувач</w:t>
+            </w:r>
+          </w:p>
+        </w:tc>
+      </w:tr>
+      <w:tr>
+        <w:trPr>
+          <w:cantSplit w:val="0"/>
+          <w:tblHeader w:val="0"/>
+        </w:trPr>
+        <w:tc>
+          <w:tcPr>
+            <w:shd w:fill="auto" w:val="clear"/>
+            <w:tcMar>
+              <w:top w:w="100.0" w:type="dxa"/>
+              <w:left w:w="100.0" w:type="dxa"/>
+              <w:bottom w:w="100.0" w:type="dxa"/>
+              <w:right w:w="100.0" w:type="dxa"/>
+            </w:tcMar>
+            <w:vAlign w:val="top"/>
+          </w:tcPr>
+          <w:p>
+            <w:pPr>
+              <w:keepNext w:val="0"/>
+              <w:keepLines w:val="0"/>
+              <w:pageBreakBefore w:val="0"/>
+              <w:widowControl w:val="0"/>
+              <w:pBdr>
+                <w:top w:space="0" w:sz="0" w:val="nil"/>
+                <w:left w:space="0" w:sz="0" w:val="nil"/>
+                <w:bottom w:space="0" w:sz="0" w:val="nil"/>
+                <w:right w:space="0" w:sz="0" w:val="nil"/>
+                <w:between w:space="0" w:sz="0" w:val="nil"/>
+              </w:pBdr>
+              <w:shd w:fill="auto" w:val="clear"/>
+              <w:spacing w:after="0" w:before="0" w:line="240" w:lineRule="auto"/>
+              <w:ind w:left="0" w:right="0" w:firstLine="0"/>
+              <w:jc w:val="center"/>
+              <w:rPr>
+                <w:sz w:val="28"/>
+                <w:szCs w:val="28"/>
+              </w:rPr>
+            </w:pPr>
+            <w:r>
+              <w:rPr>
+                <w:sz w:val="28"/>
+                <w:szCs w:val="28"/>
+                <w:rtl w:val="0"/>
+              </w:rPr>
+              <w:t xml:space="preserve">Terminate </w:t>
+            </w:r>
+          </w:p>
+        </w:tc>
+        <w:tc>
+          <w:tcPr>
+            <w:shd w:fill="auto" w:val="clear"/>
+            <w:tcMar>
+              <w:top w:w="100.0" w:type="dxa"/>
+              <w:left w:w="100.0" w:type="dxa"/>
+              <w:bottom w:w="100.0" w:type="dxa"/>
+              <w:right w:w="100.0" w:type="dxa"/>
+            </w:tcMar>
+            <w:vAlign w:val="top"/>
+          </w:tcPr>
+          <w:p>
+            <w:pPr>
+              <w:keepNext w:val="0"/>
+              <w:keepLines w:val="0"/>
+              <w:pageBreakBefore w:val="0"/>
+              <w:widowControl w:val="0"/>
+              <w:pBdr>
+                <w:top w:space="0" w:sz="0" w:val="nil"/>
+                <w:left w:space="0" w:sz="0" w:val="nil"/>
+                <w:bottom w:space="0" w:sz="0" w:val="nil"/>
+                <w:right w:space="0" w:sz="0" w:val="nil"/>
+                <w:between w:space="0" w:sz="0" w:val="nil"/>
+              </w:pBdr>
+              <w:shd w:fill="auto" w:val="clear"/>
+              <w:spacing w:after="0" w:before="0" w:line="240" w:lineRule="auto"/>
+              <w:ind w:left="0" w:right="0" w:firstLine="0"/>
+              <w:jc w:val="center"/>
+              <w:rPr>
+                <w:sz w:val="28"/>
+                <w:szCs w:val="28"/>
+              </w:rPr>
+            </w:pPr>
+            <w:r>
+              <w:rPr>
+                <w:sz w:val="28"/>
+                <w:szCs w:val="28"/>
+                <w:rtl w:val="0"/>
+              </w:rPr>
+              <w:t xml:space="preserve">Припинити</w:t>
+            </w:r>
+          </w:p>
+        </w:tc>
+      </w:tr>
+      <w:tr>
+        <w:trPr>
+          <w:cantSplit w:val="0"/>
+          <w:tblHeader w:val="0"/>
+        </w:trPr>
+        <w:tc>
+          <w:tcPr>
+            <w:shd w:fill="auto" w:val="clear"/>
+            <w:tcMar>
+              <w:top w:w="100.0" w:type="dxa"/>
+              <w:left w:w="100.0" w:type="dxa"/>
+              <w:bottom w:w="100.0" w:type="dxa"/>
+              <w:right w:w="100.0" w:type="dxa"/>
+            </w:tcMar>
+            <w:vAlign w:val="top"/>
+          </w:tcPr>
+          <w:p>
+            <w:pPr>
+              <w:keepNext w:val="0"/>
+              <w:keepLines w:val="0"/>
+              <w:pageBreakBefore w:val="0"/>
+              <w:widowControl w:val="0"/>
+              <w:pBdr>
+                <w:top w:space="0" w:sz="0" w:val="nil"/>
+                <w:left w:space="0" w:sz="0" w:val="nil"/>
+                <w:bottom w:space="0" w:sz="0" w:val="nil"/>
+                <w:right w:space="0" w:sz="0" w:val="nil"/>
+                <w:between w:space="0" w:sz="0" w:val="nil"/>
+              </w:pBdr>
+              <w:shd w:fill="auto" w:val="clear"/>
+              <w:spacing w:after="0" w:before="0" w:line="240" w:lineRule="auto"/>
+              <w:ind w:left="0" w:right="0" w:firstLine="0"/>
+              <w:jc w:val="center"/>
+              <w:rPr>
+                <w:sz w:val="28"/>
+                <w:szCs w:val="28"/>
+              </w:rPr>
+            </w:pPr>
+            <w:r>
+              <w:rPr>
+                <w:sz w:val="28"/>
+                <w:szCs w:val="28"/>
+                <w:rtl w:val="0"/>
+              </w:rPr>
+              <w:t xml:space="preserve">PID (Process ID)</w:t>
+            </w:r>
+          </w:p>
+        </w:tc>
+        <w:tc>
+          <w:tcPr>
+            <w:shd w:fill="auto" w:val="clear"/>
+            <w:tcMar>
+              <w:top w:w="100.0" w:type="dxa"/>
+              <w:left w:w="100.0" w:type="dxa"/>
+              <w:bottom w:w="100.0" w:type="dxa"/>
+              <w:right w:w="100.0" w:type="dxa"/>
+            </w:tcMar>
+            <w:vAlign w:val="top"/>
+          </w:tcPr>
+          <w:p>
+            <w:pPr>
+              <w:keepNext w:val="0"/>
+              <w:keepLines w:val="0"/>
+              <w:pageBreakBefore w:val="0"/>
+              <w:widowControl w:val="0"/>
+              <w:pBdr>
+                <w:top w:space="0" w:sz="0" w:val="nil"/>
+                <w:left w:space="0" w:sz="0" w:val="nil"/>
+                <w:bottom w:space="0" w:sz="0" w:val="nil"/>
+                <w:right w:space="0" w:sz="0" w:val="nil"/>
+                <w:between w:space="0" w:sz="0" w:val="nil"/>
+              </w:pBdr>
+              <w:shd w:fill="auto" w:val="clear"/>
+              <w:spacing w:after="0" w:before="0" w:line="240" w:lineRule="auto"/>
+              <w:ind w:left="0" w:right="0" w:firstLine="0"/>
+              <w:jc w:val="center"/>
+              <w:rPr>
+                <w:sz w:val="28"/>
+                <w:szCs w:val="28"/>
+              </w:rPr>
+            </w:pPr>
+            <w:r>
+              <w:rPr>
+                <w:sz w:val="28"/>
+                <w:szCs w:val="28"/>
+                <w:rtl w:val="0"/>
+              </w:rPr>
+              <w:t xml:space="preserve">ID процесу</w:t>
+            </w:r>
+          </w:p>
+        </w:tc>
+      </w:tr>
+      <w:tr>
+        <w:trPr>
+          <w:cantSplit w:val="0"/>
+          <w:tblHeader w:val="0"/>
+        </w:trPr>
+        <w:tc>
+          <w:tcPr>
+            <w:shd w:fill="auto" w:val="clear"/>
+            <w:tcMar>
+              <w:top w:w="100.0" w:type="dxa"/>
+              <w:left w:w="100.0" w:type="dxa"/>
+              <w:bottom w:w="100.0" w:type="dxa"/>
+              <w:right w:w="100.0" w:type="dxa"/>
+            </w:tcMar>
+            <w:vAlign w:val="top"/>
+          </w:tcPr>
+          <w:p>
+            <w:pPr>
+              <w:keepNext w:val="0"/>
+              <w:keepLines w:val="0"/>
+              <w:pageBreakBefore w:val="0"/>
+              <w:widowControl w:val="0"/>
+              <w:pBdr>
+                <w:top w:space="0" w:sz="0" w:val="nil"/>
+                <w:left w:space="0" w:sz="0" w:val="nil"/>
+                <w:bottom w:space="0" w:sz="0" w:val="nil"/>
+                <w:right w:space="0" w:sz="0" w:val="nil"/>
+                <w:between w:space="0" w:sz="0" w:val="nil"/>
+              </w:pBdr>
+              <w:shd w:fill="auto" w:val="clear"/>
+              <w:spacing w:after="0" w:before="0" w:line="240" w:lineRule="auto"/>
+              <w:ind w:left="0" w:right="0" w:firstLine="0"/>
+              <w:jc w:val="center"/>
+              <w:rPr>
+                <w:sz w:val="28"/>
+                <w:szCs w:val="28"/>
+              </w:rPr>
+            </w:pPr>
+            <w:r>
+              <w:rPr>
+                <w:sz w:val="28"/>
+                <w:szCs w:val="28"/>
+                <w:rtl w:val="0"/>
+              </w:rPr>
+              <w:t xml:space="preserve">Kill the process </w:t>
+            </w:r>
+          </w:p>
+        </w:tc>
+        <w:tc>
+          <w:tcPr>
+            <w:shd w:fill="auto" w:val="clear"/>
+            <w:tcMar>
+              <w:top w:w="100.0" w:type="dxa"/>
+              <w:left w:w="100.0" w:type="dxa"/>
+              <w:bottom w:w="100.0" w:type="dxa"/>
+              <w:right w:w="100.0" w:type="dxa"/>
+            </w:tcMar>
+            <w:vAlign w:val="top"/>
+          </w:tcPr>
+          <w:p>
+            <w:pPr>
+              <w:keepNext w:val="0"/>
+              <w:keepLines w:val="0"/>
+              <w:pageBreakBefore w:val="0"/>
+              <w:widowControl w:val="0"/>
+              <w:pBdr>
+                <w:top w:space="0" w:sz="0" w:val="nil"/>
+                <w:left w:space="0" w:sz="0" w:val="nil"/>
+                <w:bottom w:space="0" w:sz="0" w:val="nil"/>
+                <w:right w:space="0" w:sz="0" w:val="nil"/>
+                <w:between w:space="0" w:sz="0" w:val="nil"/>
+              </w:pBdr>
+              <w:shd w:fill="auto" w:val="clear"/>
+              <w:spacing w:after="0" w:before="0" w:line="240" w:lineRule="auto"/>
+              <w:ind w:left="0" w:right="0" w:firstLine="0"/>
+              <w:jc w:val="center"/>
+              <w:rPr>
+                <w:sz w:val="28"/>
+                <w:szCs w:val="28"/>
+              </w:rPr>
+            </w:pPr>
+            <w:r>
+              <w:rPr>
+                <w:sz w:val="28"/>
+                <w:szCs w:val="28"/>
+                <w:rtl w:val="0"/>
+              </w:rPr>
+              <w:t xml:space="preserve">Вбити процес </w:t>
+            </w:r>
+          </w:p>
+        </w:tc>
+      </w:tr>
+      <w:tr>
+        <w:trPr>
+          <w:cantSplit w:val="0"/>
+          <w:tblHeader w:val="0"/>
+        </w:trPr>
+        <w:tc>
+          <w:tcPr>
+            <w:shd w:fill="auto" w:val="clear"/>
+            <w:tcMar>
+              <w:top w:w="100.0" w:type="dxa"/>
+              <w:left w:w="100.0" w:type="dxa"/>
+              <w:bottom w:w="100.0" w:type="dxa"/>
+              <w:right w:w="100.0" w:type="dxa"/>
+            </w:tcMar>
+            <w:vAlign w:val="top"/>
+          </w:tcPr>
+          <w:p>
+            <w:pPr>
+              <w:keepNext w:val="0"/>
+              <w:keepLines w:val="0"/>
+              <w:pageBreakBefore w:val="0"/>
+              <w:widowControl w:val="0"/>
+              <w:pBdr>
+                <w:top w:space="0" w:sz="0" w:val="nil"/>
+                <w:left w:space="0" w:sz="0" w:val="nil"/>
+                <w:bottom w:space="0" w:sz="0" w:val="nil"/>
+                <w:right w:space="0" w:sz="0" w:val="nil"/>
+                <w:between w:space="0" w:sz="0" w:val="nil"/>
+              </w:pBdr>
+              <w:shd w:fill="auto" w:val="clear"/>
+              <w:spacing w:after="0" w:before="0" w:line="240" w:lineRule="auto"/>
+              <w:ind w:left="0" w:right="0" w:firstLine="0"/>
+              <w:jc w:val="center"/>
+              <w:rPr>
+                <w:sz w:val="28"/>
+                <w:szCs w:val="28"/>
+              </w:rPr>
+            </w:pPr>
+            <w:r>
+              <w:rPr>
+                <w:sz w:val="28"/>
+                <w:szCs w:val="28"/>
+                <w:rtl w:val="0"/>
+              </w:rPr>
+              <w:t xml:space="preserve">Utilization</w:t>
+            </w:r>
+          </w:p>
+        </w:tc>
+        <w:tc>
+          <w:tcPr>
+            <w:shd w:fill="auto" w:val="clear"/>
+            <w:tcMar>
+              <w:top w:w="100.0" w:type="dxa"/>
+              <w:left w:w="100.0" w:type="dxa"/>
+              <w:bottom w:w="100.0" w:type="dxa"/>
+              <w:right w:w="100.0" w:type="dxa"/>
+            </w:tcMar>
+            <w:vAlign w:val="top"/>
+          </w:tcPr>
+          <w:p>
+            <w:pPr>
+              <w:keepNext w:val="0"/>
+              <w:keepLines w:val="0"/>
+              <w:pageBreakBefore w:val="0"/>
+              <w:widowControl w:val="0"/>
+              <w:pBdr>
+                <w:top w:space="0" w:sz="0" w:val="nil"/>
+                <w:left w:space="0" w:sz="0" w:val="nil"/>
+                <w:bottom w:space="0" w:sz="0" w:val="nil"/>
+                <w:right w:space="0" w:sz="0" w:val="nil"/>
+                <w:between w:space="0" w:sz="0" w:val="nil"/>
+              </w:pBdr>
+              <w:shd w:fill="auto" w:val="clear"/>
+              <w:spacing w:after="0" w:before="0" w:line="240" w:lineRule="auto"/>
+              <w:ind w:left="0" w:right="0" w:firstLine="0"/>
+              <w:jc w:val="center"/>
+              <w:rPr>
+                <w:sz w:val="28"/>
+                <w:szCs w:val="28"/>
+              </w:rPr>
+            </w:pPr>
+            <w:r>
+              <w:rPr>
+                <w:sz w:val="28"/>
+                <w:szCs w:val="28"/>
+                <w:rtl w:val="0"/>
+              </w:rPr>
+              <w:t xml:space="preserve">Утилізація</w:t>
+            </w:r>
+          </w:p>
+        </w:tc>
+      </w:tr>
+      <w:tr>
+        <w:trPr>
+          <w:cantSplit w:val="0"/>
+          <w:tblHeader w:val="0"/>
+        </w:trPr>
+        <w:tc>
+          <w:tcPr>
+            <w:shd w:fill="auto" w:val="clear"/>
+            <w:tcMar>
+              <w:top w:w="100.0" w:type="dxa"/>
+              <w:left w:w="100.0" w:type="dxa"/>
+              <w:bottom w:w="100.0" w:type="dxa"/>
+              <w:right w:w="100.0" w:type="dxa"/>
+            </w:tcMar>
+            <w:vAlign w:val="top"/>
+          </w:tcPr>
+          <w:p>
+            <w:pPr>
+              <w:keepNext w:val="0"/>
+              <w:keepLines w:val="0"/>
+              <w:pageBreakBefore w:val="0"/>
+              <w:widowControl w:val="0"/>
+              <w:pBdr>
+                <w:top w:space="0" w:sz="0" w:val="nil"/>
+                <w:left w:space="0" w:sz="0" w:val="nil"/>
+                <w:bottom w:space="0" w:sz="0" w:val="nil"/>
+                <w:right w:space="0" w:sz="0" w:val="nil"/>
+                <w:between w:space="0" w:sz="0" w:val="nil"/>
+              </w:pBdr>
+              <w:shd w:fill="auto" w:val="clear"/>
+              <w:spacing w:after="0" w:before="0" w:line="240" w:lineRule="auto"/>
+              <w:ind w:left="0" w:right="0" w:firstLine="0"/>
+              <w:jc w:val="center"/>
+              <w:rPr>
+                <w:sz w:val="28"/>
+                <w:szCs w:val="28"/>
+              </w:rPr>
+            </w:pPr>
+            <w:r>
+              <w:rPr>
+                <w:sz w:val="28"/>
+                <w:szCs w:val="28"/>
+                <w:rtl w:val="0"/>
+              </w:rPr>
+              <w:t xml:space="preserve">Swap Space</w:t>
+            </w:r>
+          </w:p>
+        </w:tc>
+        <w:tc>
+          <w:tcPr>
+            <w:shd w:fill="auto" w:val="clear"/>
+            <w:tcMar>
+              <w:top w:w="100.0" w:type="dxa"/>
+              <w:left w:w="100.0" w:type="dxa"/>
+              <w:bottom w:w="100.0" w:type="dxa"/>
+              <w:right w:w="100.0" w:type="dxa"/>
+            </w:tcMar>
+            <w:vAlign w:val="top"/>
+          </w:tcPr>
+          <w:p>
+            <w:pPr>
+              <w:keepNext w:val="0"/>
+              <w:keepLines w:val="0"/>
+              <w:pageBreakBefore w:val="0"/>
+              <w:widowControl w:val="0"/>
+              <w:pBdr>
+                <w:top w:space="0" w:sz="0" w:val="nil"/>
+                <w:left w:space="0" w:sz="0" w:val="nil"/>
+                <w:bottom w:space="0" w:sz="0" w:val="nil"/>
+                <w:right w:space="0" w:sz="0" w:val="nil"/>
+                <w:between w:space="0" w:sz="0" w:val="nil"/>
+              </w:pBdr>
+              <w:shd w:fill="auto" w:val="clear"/>
+              <w:spacing w:after="0" w:before="0" w:line="240" w:lineRule="auto"/>
+              <w:ind w:left="0" w:right="0" w:firstLine="0"/>
+              <w:jc w:val="center"/>
+              <w:rPr>
+                <w:sz w:val="28"/>
+                <w:szCs w:val="28"/>
+              </w:rPr>
+            </w:pPr>
+            <w:r>
+              <w:rPr>
+                <w:sz w:val="28"/>
+                <w:szCs w:val="28"/>
+                <w:rtl w:val="0"/>
+              </w:rPr>
+              <w:t xml:space="preserve">Процес обміну </w:t>
+            </w:r>
+          </w:p>
+        </w:tc>
+      </w:tr>
+    </w:tbl>
+    <w:p>
+      <w:pPr>
+        <w:spacing w:line="276" w:lineRule="auto"/>
+        <w:jc w:val="center"/>
+        <w:rPr>
+          <w:sz w:val="28"/>
+          <w:szCs w:val="28"/>
+        </w:rPr>
+      </w:pPr>
+      <w:r>
+        <w:rPr>
+          <w:rtl w:val="0"/>
+        </w:rPr>
+      </w:r>
+    </w:p>
+    <w:p>
+      <w:pPr>
+        <w:spacing w:line="276" w:lineRule="auto"/>
+        <w:rPr>
+          <w:b w:val="1"/>
+          <w:sz w:val="28"/>
+          <w:szCs w:val="28"/>
+        </w:rPr>
+      </w:pPr>
+      <w:r>
+        <w:rPr>
+          <w:b w:val="1"/>
+          <w:sz w:val="28"/>
+          <w:szCs w:val="28"/>
+          <w:rtl w:val="0"/>
+        </w:rPr>
+        <w:t xml:space="preserve">2. На базі розглянутого матеріалу дайте відповіді на наступні питання:</w:t>
+      </w:r>
+    </w:p>
+    <w:p>
+      <w:pPr>
+        <w:spacing w:line="276" w:lineRule="auto"/>
+        <w:rPr>
+          <w:b w:val="1"/>
+          <w:sz w:val="28"/>
+          <w:szCs w:val="28"/>
+        </w:rPr>
+      </w:pPr>
+      <w:r>
+        <w:rPr>
+          <w:b w:val="1"/>
+          <w:sz w:val="28"/>
+          <w:szCs w:val="28"/>
+          <w:rtl w:val="0"/>
+        </w:rPr>
+        <w:t xml:space="preserve">2.1. *Які команди для моніторингу стану процесів ви знаєте. Як переглянути їх можливі параметри?</w:t>
+      </w:r>
+    </w:p>
+    <w:p>
+      <w:pPr>
+        <w:spacing w:line="276" w:lineRule="auto"/>
+        <w:jc w:val="center"/>
+        <w:rPr>
+          <w:b w:val="1"/>
+          <w:sz w:val="28"/>
+          <w:szCs w:val="28"/>
+        </w:rPr>
+      </w:pPr>
+      <w:r>
+        <w:rPr>
+          <w:rtl w:val="0"/>
+        </w:rPr>
+      </w:r>
+    </w:p>
+    <w:tbl>
+      <w:tblPr>
+        <w:tblStyle w:val="Table2"/>
+        <w:tblW w:w="11108.0" w:type="dxa"/>
+        <w:jc w:val="center"/>
+        <w:tblBorders>
+          <w:top w:color="000000" w:space="0" w:sz="8" w:val="single"/>
+          <w:left w:color="000000" w:space="0" w:sz="8" w:val="single"/>
+          <w:bottom w:color="000000" w:space="0" w:sz="8" w:val="single"/>
+          <w:right w:color="000000" w:space="0" w:sz="8" w:val="single"/>
+          <w:insideH w:color="000000" w:space="0" w:sz="8" w:val="single"/>
+          <w:insideV w:color="000000" w:space="0" w:sz="8" w:val="single"/>
+        </w:tblBorders>
+        <w:tblLayout w:type="fixed"/>
+        <w:tblLook w:val="0600"/>
+      </w:tblPr>
+      <w:tblGrid>
+        <w:gridCol w:w="5554"/>
+        <w:gridCol w:w="5554"/>
+        <w:tblGridChange w:id="0">
+          <w:tblGrid>
+            <w:gridCol w:w="5554"/>
+            <w:gridCol w:w="5554"/>
+          </w:tblGrid>
+        </w:tblGridChange>
+      </w:tblGrid>
+      <w:tr>
+        <w:trPr>
+          <w:cantSplit w:val="0"/>
+          <w:tblHeader w:val="0"/>
+        </w:trPr>
+        <w:tc>
+          <w:tcPr>
+            <w:shd w:fill="auto" w:val="clear"/>
+            <w:tcMar>
+              <w:top w:w="100.0" w:type="dxa"/>
+              <w:left w:w="100.0" w:type="dxa"/>
+              <w:bottom w:w="100.0" w:type="dxa"/>
+              <w:right w:w="100.0" w:type="dxa"/>
+            </w:tcMar>
+            <w:vAlign w:val="top"/>
+          </w:tcPr>
+          <w:p>
+            <w:pPr>
+              <w:keepNext w:val="0"/>
+              <w:keepLines w:val="0"/>
+              <w:pageBreakBefore w:val="0"/>
+              <w:widowControl w:val="0"/>
+              <w:pBdr>
+                <w:top w:space="0" w:sz="0" w:val="nil"/>
+                <w:left w:space="0" w:sz="0" w:val="nil"/>
+                <w:bottom w:space="0" w:sz="0" w:val="nil"/>
+                <w:right w:space="0" w:sz="0" w:val="nil"/>
+                <w:between w:space="0" w:sz="0" w:val="nil"/>
+              </w:pBdr>
+              <w:shd w:fill="auto" w:val="clear"/>
+              <w:spacing w:after="0" w:before="0" w:line="240" w:lineRule="auto"/>
+              <w:ind w:left="0" w:right="0" w:firstLine="0"/>
+              <w:jc w:val="center"/>
+              <w:rPr>
+                <w:sz w:val="28"/>
+                <w:szCs w:val="28"/>
+              </w:rPr>
+            </w:pPr>
+            <w:r>
+              <w:rPr>
+                <w:sz w:val="28"/>
+                <w:szCs w:val="28"/>
+                <w:rtl w:val="0"/>
+              </w:rPr>
+              <w:t xml:space="preserve">Name of the command </w:t>
+            </w:r>
+          </w:p>
+        </w:tc>
+        <w:tc>
+          <w:tcPr>
+            <w:shd w:fill="auto" w:val="clear"/>
+            <w:tcMar>
+              <w:top w:w="100.0" w:type="dxa"/>
+              <w:left w:w="100.0" w:type="dxa"/>
+              <w:bottom w:w="100.0" w:type="dxa"/>
+              <w:right w:w="100.0" w:type="dxa"/>
+            </w:tcMar>
+            <w:vAlign w:val="top"/>
+          </w:tcPr>
+          <w:p>
+            <w:pPr>
+              <w:keepNext w:val="0"/>
+              <w:keepLines w:val="0"/>
+              <w:pageBreakBefore w:val="0"/>
+              <w:widowControl w:val="0"/>
+              <w:pBdr>
+                <w:top w:space="0" w:sz="0" w:val="nil"/>
+                <w:left w:space="0" w:sz="0" w:val="nil"/>
+                <w:bottom w:space="0" w:sz="0" w:val="nil"/>
+                <w:right w:space="0" w:sz="0" w:val="nil"/>
+                <w:between w:space="0" w:sz="0" w:val="nil"/>
+              </w:pBdr>
+              <w:shd w:fill="auto" w:val="clear"/>
+              <w:spacing w:after="0" w:before="0" w:line="240" w:lineRule="auto"/>
+              <w:ind w:left="0" w:right="0" w:firstLine="0"/>
+              <w:jc w:val="center"/>
+              <w:rPr>
+                <w:sz w:val="28"/>
+                <w:szCs w:val="28"/>
+              </w:rPr>
+            </w:pPr>
+            <w:r>
+              <w:rPr>
+                <w:sz w:val="28"/>
+                <w:szCs w:val="28"/>
+                <w:rtl w:val="0"/>
+              </w:rPr>
+              <w:t xml:space="preserve">What command can do </w:t>
+            </w:r>
+          </w:p>
+        </w:tc>
+      </w:tr>
+      <w:tr>
+        <w:trPr>
+          <w:cantSplit w:val="0"/>
+          <w:tblHeader w:val="0"/>
+        </w:trPr>
+        <w:tc>
+          <w:tcPr>
+            <w:shd w:fill="auto" w:val="clear"/>
+            <w:tcMar>
+              <w:top w:w="100.0" w:type="dxa"/>
+              <w:left w:w="100.0" w:type="dxa"/>
+              <w:bottom w:w="100.0" w:type="dxa"/>
+              <w:right w:w="100.0" w:type="dxa"/>
+            </w:tcMar>
+            <w:vAlign w:val="top"/>
+          </w:tcPr>
+          <w:p>
+            <w:pPr>
+              <w:widowControl w:val="0"/>
+              <w:jc w:val="center"/>
+              <w:rPr>
+                <w:sz w:val="28"/>
+                <w:szCs w:val="28"/>
+              </w:rPr>
+            </w:pPr>
+            <w:r>
+              <w:rPr>
+                <w:sz w:val="28"/>
+                <w:szCs w:val="28"/>
+                <w:rtl w:val="0"/>
+              </w:rPr>
+              <w:t xml:space="preserve">top </w:t>
+            </w:r>
+          </w:p>
+        </w:tc>
+        <w:tc>
+          <w:tcPr>
+            <w:shd w:fill="auto" w:val="clear"/>
+            <w:tcMar>
+              <w:top w:w="100.0" w:type="dxa"/>
+              <w:left w:w="100.0" w:type="dxa"/>
+              <w:bottom w:w="100.0" w:type="dxa"/>
+              <w:right w:w="100.0" w:type="dxa"/>
+            </w:tcMar>
+            <w:vAlign w:val="top"/>
+          </w:tcPr>
+          <w:p>
+            <w:pPr>
+              <w:keepNext w:val="0"/>
+              <w:keepLines w:val="0"/>
+              <w:pageBreakBefore w:val="0"/>
+              <w:widowControl w:val="0"/>
+              <w:pBdr>
+                <w:top w:space="0" w:sz="0" w:val="nil"/>
+                <w:left w:space="0" w:sz="0" w:val="nil"/>
+                <w:bottom w:space="0" w:sz="0" w:val="nil"/>
+                <w:right w:space="0" w:sz="0" w:val="nil"/>
+                <w:between w:space="0" w:sz="0" w:val="nil"/>
+              </w:pBdr>
+              <w:shd w:fill="auto" w:val="clear"/>
+              <w:spacing w:after="0" w:before="0" w:line="240" w:lineRule="auto"/>
+              <w:ind w:left="0" w:right="0" w:firstLine="0"/>
+              <w:jc w:val="left"/>
+              <w:rPr>
+                <w:sz w:val="28"/>
+                <w:szCs w:val="28"/>
+              </w:rPr>
+            </w:pPr>
+            <w:r>
+              <w:rPr>
+                <w:sz w:val="28"/>
+                <w:szCs w:val="28"/>
+                <w:rtl w:val="0"/>
+              </w:rPr>
+              <w:t xml:space="preserve">The top command is used to monitor active processes in UNIX systems. It dynamically displays a list of processes, updating information in real time.</w:t>
+            </w:r>
+          </w:p>
+        </w:tc>
+      </w:tr>
+      <w:tr>
+        <w:trPr>
+          <w:cantSplit w:val="0"/>
+          <w:tblHeader w:val="0"/>
+        </w:trPr>
+        <w:tc>
+          <w:tcPr>
+            <w:shd w:fill="auto" w:val="clear"/>
+            <w:tcMar>
+              <w:top w:w="100.0" w:type="dxa"/>
+              <w:left w:w="100.0" w:type="dxa"/>
+              <w:bottom w:w="100.0" w:type="dxa"/>
+              <w:right w:w="100.0" w:type="dxa"/>
+            </w:tcMar>
+            <w:vAlign w:val="top"/>
+          </w:tcPr>
+          <w:p>
+            <w:pPr>
+              <w:keepNext w:val="0"/>
+              <w:keepLines w:val="0"/>
+              <w:pageBreakBefore w:val="0"/>
+              <w:widowControl w:val="0"/>
+              <w:pBdr>
+                <w:top w:space="0" w:sz="0" w:val="nil"/>
+                <w:left w:space="0" w:sz="0" w:val="nil"/>
+                <w:bottom w:space="0" w:sz="0" w:val="nil"/>
+                <w:right w:space="0" w:sz="0" w:val="nil"/>
+                <w:between w:space="0" w:sz="0" w:val="nil"/>
+              </w:pBdr>
+              <w:shd w:fill="auto" w:val="clear"/>
+              <w:spacing w:after="0" w:before="0" w:line="240" w:lineRule="auto"/>
+              <w:ind w:left="0" w:right="0" w:firstLine="0"/>
+              <w:jc w:val="center"/>
+              <w:rPr>
+                <w:sz w:val="28"/>
+                <w:szCs w:val="28"/>
+              </w:rPr>
+            </w:pPr>
+            <w:r>
+              <w:rPr>
+                <w:sz w:val="28"/>
+                <w:szCs w:val="28"/>
+                <w:rtl w:val="0"/>
+              </w:rPr>
+              <w:t xml:space="preserve">ps</w:t>
+            </w:r>
+          </w:p>
+        </w:tc>
+        <w:tc>
+          <w:tcPr>
+            <w:shd w:fill="auto" w:val="clear"/>
+            <w:tcMar>
+              <w:top w:w="100.0" w:type="dxa"/>
+              <w:left w:w="100.0" w:type="dxa"/>
+              <w:bottom w:w="100.0" w:type="dxa"/>
+              <w:right w:w="100.0" w:type="dxa"/>
+            </w:tcMar>
+            <w:vAlign w:val="top"/>
+          </w:tcPr>
+          <w:p>
+            <w:pPr>
+              <w:keepNext w:val="0"/>
+              <w:keepLines w:val="0"/>
+              <w:pageBreakBefore w:val="0"/>
+              <w:widowControl w:val="0"/>
+              <w:pBdr>
+                <w:top w:space="0" w:sz="0" w:val="nil"/>
+                <w:left w:space="0" w:sz="0" w:val="nil"/>
+                <w:bottom w:space="0" w:sz="0" w:val="nil"/>
+                <w:right w:space="0" w:sz="0" w:val="nil"/>
+                <w:between w:space="0" w:sz="0" w:val="nil"/>
+              </w:pBdr>
+              <w:shd w:fill="auto" w:val="clear"/>
+              <w:spacing w:after="0" w:before="0" w:line="240" w:lineRule="auto"/>
+              <w:ind w:left="0" w:right="0" w:firstLine="0"/>
+              <w:jc w:val="left"/>
+              <w:rPr>
+                <w:sz w:val="28"/>
+                <w:szCs w:val="28"/>
+              </w:rPr>
+            </w:pPr>
+            <w:r>
+              <w:rPr>
+                <w:sz w:val="28"/>
+                <w:szCs w:val="28"/>
+                <w:rtl w:val="0"/>
+              </w:rPr>
+              <w:t xml:space="preserve">The ps command (short for "process status") is used to display information about running processes in Unix-like operating systems.</w:t>
+            </w:r>
+          </w:p>
+        </w:tc>
+      </w:tr>
+      <w:tr>
+        <w:trPr>
+          <w:cantSplit w:val="0"/>
+          <w:tblHeader w:val="0"/>
+        </w:trPr>
+        <w:tc>
+          <w:tcPr>
+            <w:shd w:fill="auto" w:val="clear"/>
+            <w:tcMar>
+              <w:top w:w="100.0" w:type="dxa"/>
+              <w:left w:w="100.0" w:type="dxa"/>
+              <w:bottom w:w="100.0" w:type="dxa"/>
+              <w:right w:w="100.0" w:type="dxa"/>
+            </w:tcMar>
+            <w:vAlign w:val="top"/>
+          </w:tcPr>
+          <w:p>
+            <w:pPr>
+              <w:keepNext w:val="0"/>
+              <w:keepLines w:val="0"/>
+              <w:pageBreakBefore w:val="0"/>
+              <w:widowControl w:val="0"/>
+              <w:pBdr>
+                <w:top w:space="0" w:sz="0" w:val="nil"/>
+                <w:left w:space="0" w:sz="0" w:val="nil"/>
+                <w:bottom w:space="0" w:sz="0" w:val="nil"/>
+                <w:right w:space="0" w:sz="0" w:val="nil"/>
+                <w:between w:space="0" w:sz="0" w:val="nil"/>
+              </w:pBdr>
+              <w:shd w:fill="auto" w:val="clear"/>
+              <w:spacing w:after="0" w:before="0" w:line="240" w:lineRule="auto"/>
+              <w:ind w:left="0" w:right="0" w:firstLine="0"/>
+              <w:jc w:val="center"/>
+              <w:rPr>
+                <w:sz w:val="28"/>
+                <w:szCs w:val="28"/>
+              </w:rPr>
+            </w:pPr>
+            <w:r>
+              <w:rPr>
+                <w:sz w:val="28"/>
+                <w:szCs w:val="28"/>
+                <w:rtl w:val="0"/>
+              </w:rPr>
+              <w:t xml:space="preserve">pstree</w:t>
+            </w:r>
+          </w:p>
+        </w:tc>
+        <w:tc>
+          <w:tcPr>
+            <w:shd w:fill="auto" w:val="clear"/>
+            <w:tcMar>
+              <w:top w:w="100.0" w:type="dxa"/>
+              <w:left w:w="100.0" w:type="dxa"/>
+              <w:bottom w:w="100.0" w:type="dxa"/>
+              <w:right w:w="100.0" w:type="dxa"/>
+            </w:tcMar>
+            <w:vAlign w:val="top"/>
+          </w:tcPr>
+          <w:p>
+            <w:pPr>
+              <w:keepNext w:val="0"/>
+              <w:keepLines w:val="0"/>
+              <w:pageBreakBefore w:val="0"/>
+              <w:widowControl w:val="0"/>
+              <w:pBdr>
+                <w:top w:space="0" w:sz="0" w:val="nil"/>
+                <w:left w:space="0" w:sz="0" w:val="nil"/>
+                <w:bottom w:space="0" w:sz="0" w:val="nil"/>
+                <w:right w:space="0" w:sz="0" w:val="nil"/>
+                <w:between w:space="0" w:sz="0" w:val="nil"/>
+              </w:pBdr>
+              <w:shd w:fill="auto" w:val="clear"/>
+              <w:spacing w:after="0" w:before="0" w:line="240" w:lineRule="auto"/>
+              <w:ind w:left="0" w:right="0" w:firstLine="0"/>
+              <w:jc w:val="left"/>
+              <w:rPr>
+                <w:sz w:val="28"/>
+                <w:szCs w:val="28"/>
+              </w:rPr>
+            </w:pPr>
+            <w:r>
+              <w:rPr>
+                <w:sz w:val="28"/>
+                <w:szCs w:val="28"/>
+                <w:rtl w:val="0"/>
+              </w:rPr>
+              <w:t xml:space="preserve">pstree</w:t>
+            </w:r>
+            <w:r>
+              <w:rPr>
+                <w:sz w:val="28"/>
+                <w:szCs w:val="28"/>
+                <w:rtl w:val="0"/>
+              </w:rPr>
+              <w:t xml:space="preserve"> is used to display running processes in the form of a tree.</w:t>
+            </w:r>
+          </w:p>
+        </w:tc>
+      </w:tr>
+    </w:tbl>
+    <w:p>
+      <w:pPr>
+        <w:spacing w:line="276" w:lineRule="auto"/>
+        <w:jc w:val="center"/>
+        <w:rPr>
+          <w:b w:val="1"/>
+          <w:sz w:val="28"/>
+          <w:szCs w:val="28"/>
+        </w:rPr>
+      </w:pPr>
+      <w:r>
+        <w:rPr>
+          <w:rtl w:val="0"/>
+        </w:rPr>
+      </w:r>
+    </w:p>
+    <w:p>
+      <w:pPr>
+        <w:spacing w:line="276" w:lineRule="auto"/>
+        <w:rPr>
+          <w:b w:val="1"/>
+          <w:sz w:val="28"/>
+          <w:szCs w:val="28"/>
+        </w:rPr>
+      </w:pPr>
+      <w:r>
+        <w:rPr>
+          <w:b w:val="1"/>
+          <w:sz w:val="28"/>
+          <w:szCs w:val="28"/>
+          <w:rtl w:val="0"/>
+        </w:rPr>
+        <w:t xml:space="preserve">2.2. *Чи може команда ps у реальному часі відслідковувати стан процесів?</w:t>
+      </w:r>
+    </w:p>
+    <w:p>
+      <w:pPr>
+        <w:spacing w:line="276" w:lineRule="auto"/>
+        <w:rPr>
+          <w:sz w:val="28"/>
+          <w:szCs w:val="28"/>
+        </w:rPr>
+      </w:pPr>
+      <w:r>
+        <w:rPr>
+          <w:sz w:val="28"/>
+          <w:szCs w:val="28"/>
+          <w:rtl w:val="0"/>
+        </w:rPr>
+        <w:t xml:space="preserve">No, the ps command cannot monitor the status of processes in real time.</w:t>
+      </w:r>
+    </w:p>
+    <w:p>
+      <w:pPr>
+        <w:spacing w:line="276" w:lineRule="auto"/>
+        <w:rPr>
+          <w:b w:val="1"/>
+          <w:sz w:val="28"/>
+          <w:szCs w:val="28"/>
+        </w:rPr>
+      </w:pPr>
+      <w:r>
+        <w:rPr>
+          <w:b w:val="1"/>
+          <w:sz w:val="28"/>
+          <w:szCs w:val="28"/>
+          <w:rtl w:val="0"/>
+        </w:rPr>
+        <w:t xml:space="preserve">2.3. **За якими параметрами можливе сортування процесів в команді top? Як переключатись між ними?</w:t>
+      </w:r>
+    </w:p>
+    <w:p>
+      <w:pPr>
+        <w:spacing w:line="276" w:lineRule="auto"/>
+        <w:rPr>
+          <w:sz w:val="28"/>
+          <w:szCs w:val="28"/>
+        </w:rPr>
+      </w:pPr>
+      <w:r>
+        <w:rPr>
+          <w:sz w:val="28"/>
+          <w:szCs w:val="28"/>
+          <w:rtl w:val="0"/>
+        </w:rPr>
+        <w:t xml:space="preserve">By default, when you start top, it sorts the processes based on the %CPU value. You can change the sort order by using one of several interactive commands while top is running. Each interactive command is a single character that you can press while top is running and changes the behavior of the program. Pressing f allows you to select the field to use to sort the output, and pressing d allows you to change the polling interval.</w:t>
+      </w:r>
+    </w:p>
+    <w:p>
+      <w:pPr>
+        <w:spacing w:line="276" w:lineRule="auto"/>
+        <w:rPr>
+          <w:b w:val="1"/>
+          <w:sz w:val="28"/>
+          <w:szCs w:val="28"/>
+        </w:rPr>
+      </w:pPr>
+      <w:r>
+        <w:rPr>
+          <w:b w:val="1"/>
+          <w:sz w:val="28"/>
+          <w:szCs w:val="28"/>
+          <w:rtl w:val="0"/>
+        </w:rPr>
+        <w:t xml:space="preserve">2.4. **Які команди для завершення роботи процесів ви знаєте?</w:t>
+      </w:r>
+    </w:p>
+    <w:p>
+      <w:pPr>
+        <w:spacing w:line="276" w:lineRule="auto"/>
+        <w:rPr>
+          <w:sz w:val="28"/>
+          <w:szCs w:val="28"/>
+        </w:rPr>
+      </w:pPr>
+      <w:r>
+        <w:rPr>
+          <w:sz w:val="28"/>
+          <w:szCs w:val="28"/>
+          <w:rtl w:val="0"/>
+        </w:rPr>
+        <w:t xml:space="preserve">kill - the kill command is used to send signals to processes.</w:t>
+      </w:r>
+    </w:p>
+    <w:p>
+      <w:pPr>
+        <w:spacing w:line="276" w:lineRule="auto"/>
+        <w:rPr>
+          <w:sz w:val="28"/>
+          <w:szCs w:val="28"/>
+        </w:rPr>
+      </w:pPr>
+      <w:r>
+        <w:rPr>
+          <w:sz w:val="28"/>
+          <w:szCs w:val="28"/>
+          <w:rtl w:val="0"/>
+        </w:rPr>
+        <w:t xml:space="preserve">killall - The killall command is a powerful way to stop processes by using their names rather than the PID numbers.</w:t>
+      </w:r>
+    </w:p>
+    <w:p>
+      <w:pPr>
+        <w:spacing w:line="276" w:lineRule="auto"/>
+        <w:ind w:left="0" w:firstLine="0"/>
+        <w:jc w:val="both"/>
+        <w:rPr>
+          <w:b w:val="1"/>
+          <w:i w:val="1"/>
+          <w:color w:val="ff0000"/>
+          <w:sz w:val="28"/>
+          <w:szCs w:val="28"/>
+        </w:rPr>
+      </w:pPr>
+      <w:r>
+        <w:rPr>
+          <w:b w:val="1"/>
+          <w:sz w:val="28"/>
+          <w:szCs w:val="28"/>
+          <w:rtl w:val="0"/>
+        </w:rPr>
+        <w:t xml:space="preserve">Хід роботи.  </w:t>
+      </w:r>
+      <w:r>
+        <w:rPr>
+          <w:b w:val="1"/>
+          <w:i w:val="1"/>
+          <w:color w:val="ff0000"/>
+          <w:sz w:val="28"/>
+          <w:szCs w:val="28"/>
+          <w:rtl w:val="0"/>
+        </w:rPr>
+        <w:t xml:space="preserve">Created by Max Karpenko</w:t>
+      </w:r>
+    </w:p>
+    <w:p>
+      <w:pPr>
+        <w:spacing w:line="276" w:lineRule="auto"/>
+        <w:jc w:val="both"/>
+        <w:rPr>
+          <w:b w:val="1"/>
+          <w:sz w:val="28"/>
+          <w:szCs w:val="28"/>
+        </w:rPr>
+      </w:pPr>
+      <w:r>
+        <w:rPr>
+          <w:b w:val="1"/>
+          <w:sz w:val="28"/>
+          <w:szCs w:val="28"/>
+          <w:rtl w:val="0"/>
+        </w:rPr>
+        <w:t xml:space="preserve">1. Початкова робота в CLI-режимі в Linux ОС сімейства Linux:</w:t>
+      </w:r>
+    </w:p>
+    <w:p>
+      <w:pPr>
+        <w:spacing w:line="276" w:lineRule="auto"/>
+        <w:ind w:left="0" w:firstLine="0"/>
+        <w:jc w:val="both"/>
+        <w:rPr>
+          <w:b w:val="1"/>
+          <w:sz w:val="28"/>
+          <w:szCs w:val="28"/>
+        </w:rPr>
+      </w:pPr>
+      <w:r>
+        <w:rPr>
+          <w:b w:val="1"/>
+          <w:sz w:val="28"/>
+          <w:szCs w:val="28"/>
+          <w:rtl w:val="0"/>
+        </w:rPr>
+        <w:t xml:space="preserve">1.3. Запустіть свою операційну систему сімейства Linux (якщо працюєте на  власному ПК та її встановили) та запустіть термінал.</w:t>
+      </w:r>
+    </w:p>
+    <w:p>
+      <w:pPr>
+        <w:spacing w:line="276" w:lineRule="auto"/>
+        <w:ind w:left="0" w:firstLine="0"/>
+        <w:jc w:val="both"/>
+        <w:rPr>
+          <w:b w:val="1"/>
+          <w:sz w:val="28"/>
+          <w:szCs w:val="28"/>
+        </w:rPr>
+      </w:pPr>
+      <w:r>
+        <w:rPr>
+          <w:rtl w:val="0"/>
+        </w:rPr>
+      </w:r>
+    </w:p>
+    <w:p>
+      <w:pPr>
+        <w:spacing w:line="276" w:lineRule="auto"/>
+        <w:ind w:left="0" w:firstLine="0"/>
+        <w:jc w:val="both"/>
+        <w:rPr>
+          <w:b w:val="1"/>
+          <w:sz w:val="28"/>
+          <w:szCs w:val="28"/>
+        </w:rPr>
+      </w:pPr>
+      <w:r>
+        <w:rPr>
+          <w:b w:val="1"/>
+          <w:sz w:val="28"/>
+          <w:szCs w:val="28"/>
+          <w:rtl w:val="0"/>
+        </w:rPr>
+        <w:t xml:space="preserve">2. Дайте відповіді на наступні питання:</w:t>
       </w:r>
     </w:p>
     <w:p>
       <w:pPr>
         <w:numPr>
           <w:ilvl w:val="0"/>
-          <w:numId w:val="8"/>
+          <w:numId w:val="11"/>
         </w:numPr>
-        <w:ind w:left="425" w:hanging="360"/>
-        <w:rPr>
-          <w:sz w:val="28"/>
-          <w:szCs w:val="28"/>
-        </w:rPr>
-      </w:pPr>
-      <w:r>
-        <w:rPr>
-          <w:sz w:val="28"/>
-          <w:szCs w:val="28"/>
-          <w:rtl w:val="0"/>
-        </w:rPr>
-        <w:t xml:space="preserve">ОС GNU/Linux (будь-який дистрибутив).</w:t>
-      </w:r>
-    </w:p>
-    <w:p>
-      <w:pPr>
-        <w:numPr>
-          <w:ilvl w:val="0"/>
-          <w:numId w:val="8"/>
-        </w:numPr>
-        <w:ind w:left="425" w:hanging="360"/>
-        <w:rPr>
-          <w:sz w:val="28"/>
-          <w:szCs w:val="28"/>
-        </w:rPr>
-      </w:pPr>
-      <w:r>
-        <w:rPr>
-          <w:sz w:val="28"/>
-          <w:szCs w:val="28"/>
-          <w:rtl w:val="0"/>
-        </w:rPr>
-        <w:t xml:space="preserve">Сайт мережевої академії Cisco netacad.com та його онлайн курси по Linux. </w:t>
-      </w:r>
-    </w:p>
-    <w:p>
-      <w:pPr>
-        <w:spacing w:line="276" w:lineRule="auto"/>
-        <w:rPr>
-          <w:b w:val="1"/>
-          <w:color w:val="000000"/>
-          <w:sz w:val="28"/>
-          <w:szCs w:val="28"/>
-        </w:rPr>
-      </w:pPr>
-      <w:r>
-        <w:rPr>
-          <w:rtl w:val="0"/>
-        </w:rPr>
-      </w:r>
-    </w:p>
-    <w:p>
-      <w:pPr>
-        <w:spacing w:line="276" w:lineRule="auto"/>
-        <w:jc w:val="both"/>
-        <w:rPr>
-          <w:sz w:val="28"/>
-          <w:szCs w:val="28"/>
-        </w:rPr>
-      </w:pPr>
-      <w:r>
-        <w:rPr>
-          <w:b w:val="1"/>
-          <w:color w:val="000000"/>
-          <w:sz w:val="28"/>
-          <w:szCs w:val="28"/>
-          <w:rtl w:val="0"/>
-        </w:rPr>
-        <w:t xml:space="preserve">Завдання для попередньої підготовки: </w:t>
-      </w:r>
-      <w:r>
-        <w:rPr>
-          <w:b w:val="1"/>
-          <w:i w:val="1"/>
-          <w:color w:val="ff0000"/>
-          <w:sz w:val="28"/>
-          <w:szCs w:val="28"/>
-          <w:rtl w:val="0"/>
-        </w:rPr>
-        <w:t xml:space="preserve">Created by Vlad Sapozhnyk</w:t>
-      </w:r>
-      <w:r>
-        <w:rPr>
-          <w:rtl w:val="0"/>
-        </w:rPr>
-      </w:r>
-    </w:p>
-    <w:p>
-      <w:pPr>
-        <w:spacing w:line="276" w:lineRule="auto"/>
-        <w:ind w:left="0" w:firstLine="0"/>
-        <w:jc w:val="both"/>
-        <w:rPr>
-          <w:b w:val="1"/>
-          <w:i w:val="1"/>
-          <w:color w:val="ff0000"/>
-          <w:sz w:val="28"/>
-          <w:szCs w:val="28"/>
-        </w:rPr>
-      </w:pPr>
-      <w:r>
-        <w:rPr>
-          <w:b w:val="1"/>
-          <w:sz w:val="28"/>
-          <w:szCs w:val="28"/>
-          <w:rtl w:val="0"/>
-        </w:rPr>
-        <w:t xml:space="preserve">Хід роботи.  </w:t>
-      </w:r>
-      <w:r>
-        <w:rPr>
-          <w:b w:val="1"/>
-          <w:i w:val="1"/>
-          <w:color w:val="ff0000"/>
-          <w:sz w:val="28"/>
-          <w:szCs w:val="28"/>
-          <w:rtl w:val="0"/>
-        </w:rPr>
-        <w:t xml:space="preserve">Created by Max Karpenko</w:t>
-      </w:r>
-    </w:p>
-    <w:p>
-      <w:pPr>
-        <w:spacing w:line="276" w:lineRule="auto"/>
-        <w:jc w:val="both"/>
-        <w:rPr>
-          <w:b w:val="1"/>
-          <w:sz w:val="28"/>
-          <w:szCs w:val="28"/>
-        </w:rPr>
-      </w:pPr>
-      <w:r>
-        <w:rPr>
-          <w:b w:val="1"/>
-          <w:sz w:val="28"/>
-          <w:szCs w:val="28"/>
-          <w:rtl w:val="0"/>
-        </w:rPr>
-        <w:t xml:space="preserve">1. Початкова робота в CLI-режимі в Linux ОС сімейства Linux:</w:t>
-      </w:r>
-    </w:p>
-    <w:p>
-      <w:pPr>
-        <w:spacing w:line="276" w:lineRule="auto"/>
-        <w:ind w:left="720" w:firstLine="720"/>
-        <w:jc w:val="both"/>
-        <w:rPr>
-          <w:b w:val="1"/>
-          <w:sz w:val="28"/>
-          <w:szCs w:val="28"/>
-        </w:rPr>
-      </w:pPr>
-      <w:r>
-        <w:rPr>
-          <w:b w:val="1"/>
-          <w:sz w:val="28"/>
-          <w:szCs w:val="28"/>
-          <w:rtl w:val="0"/>
-        </w:rPr>
-        <w:t xml:space="preserve">1.3. Запустіть свою операційну систему сімейства Linux (якщо працюєте на  власному ПК та її встановили) та запустіть термінал.</w:t>
-      </w:r>
-    </w:p>
-    <w:p>
-      <w:pPr>
-        <w:spacing w:line="276" w:lineRule="auto"/>
-        <w:ind w:left="0" w:firstLine="0"/>
-        <w:jc w:val="both"/>
-        <w:rPr>
-          <w:b w:val="1"/>
-          <w:sz w:val="28"/>
-          <w:szCs w:val="28"/>
-        </w:rPr>
-      </w:pPr>
-      <w:r>
-        <w:rPr>
-          <w:rtl w:val="0"/>
-        </w:rPr>
-      </w:r>
-    </w:p>
-    <w:p>
-      <w:pPr>
-        <w:spacing w:line="276" w:lineRule="auto"/>
-        <w:ind w:left="0" w:firstLine="0"/>
-        <w:jc w:val="both"/>
-        <w:rPr>
-          <w:b w:val="1"/>
-          <w:sz w:val="28"/>
-          <w:szCs w:val="28"/>
-        </w:rPr>
-      </w:pPr>
-      <w:r>
-        <w:rPr>
-          <w:b w:val="1"/>
-          <w:sz w:val="28"/>
-          <w:szCs w:val="28"/>
-          <w:rtl w:val="0"/>
-        </w:rPr>
-        <w:t xml:space="preserve">2. Дайте відповіді на наступні питання:</w:t>
-      </w:r>
-    </w:p>
-    <w:p>
-      <w:pPr>
-        <w:numPr>
-          <w:ilvl w:val="0"/>
-          <w:numId w:val="1"/>
-        </w:numPr>
         <w:spacing w:line="276" w:lineRule="auto"/>
         <w:ind w:left="720" w:hanging="360"/>
         <w:jc w:val="both"/>
@@ -979,11 +2502,6 @@
           <w:rtl w:val="0"/>
         </w:rPr>
         <w:t xml:space="preserve">Як вивести вміст директорії /proc? Де вона знаходиться та для чого призначена? Охарактеризуйте інформацію про її вміст?</w:t>
-      </w:r>
-      <w:r>
-        <w:rPr>
-          <w:rtl w:val="0"/>
-        </w:rPr>
       </w:r>
     </w:p>
     <w:p>
@@ -1024,12 +2542,12 @@
           <wp:inline distB="114300" distT="114300" distL="114300" distR="114300">
             <wp:extent cx="5114925" cy="6486525"/>
             <wp:effectExtent b="0" l="0" r="0" t="0"/>
-            <wp:docPr id="1" name="image1.png"/>
+            <wp:docPr id="1" name="image7.png"/>
             <a:graphic>
               <a:graphicData uri="http://schemas.openxmlformats.org/drawingml/2006/picture">
                 <pic:pic>
                   <pic:nvPicPr>
-                    <pic:cNvPr id="0" name="image1.png"/>
+                    <pic:cNvPr id="0" name="image7.png"/>
                     <pic:cNvPicPr preferRelativeResize="0"/>
                   </pic:nvPicPr>
                   <pic:blipFill>
@@ -1133,7 +2651,7 @@
       <w:pPr>
         <w:numPr>
           <w:ilvl w:val="0"/>
-          <w:numId w:val="4"/>
+          <w:numId w:val="1"/>
         </w:numPr>
         <w:spacing w:line="276" w:lineRule="auto"/>
         <w:ind w:left="720" w:hanging="360"/>
@@ -1150,18 +2668,13 @@
           <w:rtl w:val="0"/>
         </w:rPr>
         <w:t xml:space="preserve">CPU details (/proc/cpuinfo),</w:t>
-      </w:r>
-      <w:r>
-        <w:rPr>
-          <w:rtl w:val="0"/>
-        </w:rPr>
       </w:r>
     </w:p>
     <w:p>
       <w:pPr>
         <w:numPr>
           <w:ilvl w:val="0"/>
-          <w:numId w:val="4"/>
+          <w:numId w:val="1"/>
         </w:numPr>
         <w:spacing w:line="276" w:lineRule="auto"/>
         <w:ind w:left="720" w:hanging="360"/>
@@ -1178,18 +2691,13 @@
           <w:rtl w:val="0"/>
         </w:rPr>
         <w:t xml:space="preserve">Memory usage (/proc/meminfo),</w:t>
-      </w:r>
-      <w:r>
-        <w:rPr>
-          <w:rtl w:val="0"/>
-        </w:rPr>
       </w:r>
     </w:p>
     <w:p>
       <w:pPr>
         <w:numPr>
           <w:ilvl w:val="0"/>
-          <w:numId w:val="4"/>
+          <w:numId w:val="1"/>
         </w:numPr>
         <w:spacing w:line="276" w:lineRule="auto"/>
         <w:ind w:left="720" w:hanging="360"/>
@@ -1206,18 +2714,13 @@
           <w:rtl w:val="0"/>
         </w:rPr>
         <w:t xml:space="preserve">Process information (directories named after their PIDs),</w:t>
-      </w:r>
-      <w:r>
-        <w:rPr>
-          <w:rtl w:val="0"/>
-        </w:rPr>
       </w:r>
     </w:p>
     <w:p>
       <w:pPr>
         <w:numPr>
           <w:ilvl w:val="0"/>
-          <w:numId w:val="4"/>
+          <w:numId w:val="1"/>
         </w:numPr>
         <w:spacing w:line="276" w:lineRule="auto"/>
         <w:ind w:left="720" w:hanging="360"/>
@@ -1234,11 +2737,6 @@
           <w:rtl w:val="0"/>
         </w:rPr>
         <w:t xml:space="preserve">Kernel parameters, etc.</w:t>
-      </w:r>
-      <w:r>
-        <w:rPr>
-          <w:rtl w:val="0"/>
-        </w:rPr>
       </w:r>
     </w:p>
     <w:p>
@@ -1261,7 +2759,7 @@
       <w:pPr>
         <w:numPr>
           <w:ilvl w:val="0"/>
-          <w:numId w:val="12"/>
+          <w:numId w:val="8"/>
         </w:numPr>
         <w:spacing w:line="276" w:lineRule="auto"/>
         <w:ind w:left="720" w:hanging="360"/>
@@ -1303,12 +2801,12 @@
           <wp:inline distB="114300" distT="114300" distL="114300" distR="114300">
             <wp:extent cx="4019550" cy="933450"/>
             <wp:effectExtent b="0" l="0" r="0" t="0"/>
-            <wp:docPr id="3" name="image5.png"/>
+            <wp:docPr id="3" name="image3.png"/>
             <a:graphic>
               <a:graphicData uri="http://schemas.openxmlformats.org/drawingml/2006/picture">
                 <pic:pic>
                   <pic:nvPicPr>
-                    <pic:cNvPr id="0" name="image5.png"/>
+                    <pic:cNvPr id="0" name="image3.png"/>
                     <pic:cNvPicPr preferRelativeResize="0"/>
                   </pic:nvPicPr>
                   <pic:blipFill>
@@ -1377,7 +2875,7 @@
       <w:pPr>
         <w:numPr>
           <w:ilvl w:val="0"/>
-          <w:numId w:val="3"/>
+          <w:numId w:val="13"/>
         </w:numPr>
         <w:spacing w:line="276" w:lineRule="auto"/>
         <w:ind w:left="720" w:hanging="360"/>
@@ -1402,7 +2900,7 @@
       <w:pPr>
         <w:numPr>
           <w:ilvl w:val="0"/>
-          <w:numId w:val="10"/>
+          <w:numId w:val="4"/>
         </w:numPr>
         <w:spacing w:line="276" w:lineRule="auto"/>
         <w:ind w:left="1440" w:hanging="360"/>
@@ -1428,11 +2926,6 @@
           <w:rtl w:val="0"/>
         </w:rPr>
         <w:t xml:space="preserve"> Most often used to interrupt the execution of the current command or program in the terminal. This keyboard shortcut sends a SIGINT signal to the current process, which causes it to stop executing immediately. For example, if a command is taking too long and you want to stop it, you can use Ctrl + C.</w:t>
-      </w:r>
-      <w:r>
-        <w:rPr>
-          <w:rtl w:val="0"/>
-        </w:rPr>
       </w:r>
     </w:p>
     <w:p>
@@ -1455,7 +2948,7 @@
       <w:pPr>
         <w:numPr>
           <w:ilvl w:val="0"/>
-          <w:numId w:val="10"/>
+          <w:numId w:val="4"/>
         </w:numPr>
         <w:spacing w:line="276" w:lineRule="auto"/>
         <w:ind w:left="1440" w:hanging="360"/>
@@ -1481,11 +2974,6 @@
           <w:rtl w:val="0"/>
         </w:rPr>
         <w:t xml:space="preserve"> Used to send an EOF (End of File) signal to the current terminal session. In the context of a shell, this means closing the input stream, which is often used to close a shell session or to end input in interactive programs that read input from the terminal. For example, if you enter the cat command without arguments, it will wait for input from the keyboard; entering Ctrl + D will tell cat that the input is complete.</w:t>
-      </w:r>
-      <w:r>
-        <w:rPr>
-          <w:rtl w:val="0"/>
-        </w:rPr>
       </w:r>
     </w:p>
     <w:p>
@@ -1508,7 +2996,7 @@
       <w:pPr>
         <w:numPr>
           <w:ilvl w:val="0"/>
-          <w:numId w:val="10"/>
+          <w:numId w:val="4"/>
         </w:numPr>
         <w:spacing w:line="276" w:lineRule="auto"/>
         <w:ind w:left="1440" w:hanging="360"/>
@@ -1535,25 +3023,685 @@
         </w:rPr>
         <w:t xml:space="preserve"> Used to temporarily pause the execution of the current command or program. This keyboard shortcut sends a SIGTSTP signal to the current process, which stops its execution and returns you to the shell. The process remains on the system as stopped, and you can continue its execution in the background or foreground with the bg (background) and fg (foreground) commands, respectively.</w:t>
       </w:r>
-      <w:r>
-        <w:rPr>
-          <w:rtl w:val="0"/>
-        </w:rPr>
-      </w:r>
-    </w:p>
-    <w:p>
-      <w:pPr>
-        <w:spacing w:line="276" w:lineRule="auto"/>
-        <w:jc w:val="both"/>
-        <w:rPr>
-          <w:sz w:val="28"/>
-          <w:szCs w:val="28"/>
-        </w:rPr>
-      </w:pPr>
-      <w:r>
-        <w:rPr>
-          <w:rtl w:val="0"/>
-        </w:rPr>
+    </w:p>
+    <w:p>
+      <w:pPr>
+        <w:spacing w:line="276" w:lineRule="auto"/>
+        <w:jc w:val="both"/>
+        <w:rPr>
+          <w:sz w:val="28"/>
+          <w:szCs w:val="28"/>
+        </w:rPr>
+      </w:pPr>
+      <w:r>
+        <w:rPr>
+          <w:rtl w:val="0"/>
+        </w:rPr>
+      </w:r>
+    </w:p>
+    <w:p>
+      <w:pPr>
+        <w:numPr>
+          <w:ilvl w:val="0"/>
+          <w:numId w:val="5"/>
+        </w:numPr>
+        <w:spacing w:line="276" w:lineRule="auto"/>
+        <w:ind w:left="720" w:hanging="360"/>
+        <w:jc w:val="both"/>
+        <w:rPr>
+          <w:b w:val="1"/>
+          <w:sz w:val="28"/>
+          <w:szCs w:val="28"/>
+        </w:rPr>
+      </w:pPr>
+      <w:r>
+        <w:rPr>
+          <w:b w:val="1"/>
+          <w:sz w:val="28"/>
+          <w:szCs w:val="28"/>
+          <w:rtl w:val="0"/>
+        </w:rPr>
+        <w:t xml:space="preserve">*Чим відрізняється фоновий процес від звичайного. Де вони використовуються?</w:t>
+      </w:r>
+    </w:p>
+    <w:p>
+      <w:pPr>
+        <w:spacing w:line="276" w:lineRule="auto"/>
+        <w:ind w:left="720" w:firstLine="0"/>
+        <w:jc w:val="both"/>
+        <w:rPr>
+          <w:sz w:val="28"/>
+          <w:szCs w:val="28"/>
+        </w:rPr>
+      </w:pPr>
+      <w:r>
+        <w:rPr>
+          <w:b w:val="1"/>
+          <w:sz w:val="28"/>
+          <w:szCs w:val="28"/>
+          <w:rtl w:val="0"/>
+        </w:rPr>
+        <w:t xml:space="preserve">The normal process: </w:t>
+      </w:r>
+      <w:r>
+        <w:rPr>
+          <w:sz w:val="28"/>
+          <w:szCs w:val="28"/>
+          <w:rtl w:val="0"/>
+        </w:rPr>
+        <w:t xml:space="preserve">This is the process that runs in the foreground of the terminal. It receives input from the keyboard and sends the output to the terminal screen. The user can see its output on the screen and interact with it.</w:t>
+      </w:r>
+    </w:p>
+    <w:p>
+      <w:pPr>
+        <w:spacing w:line="276" w:lineRule="auto"/>
+        <w:ind w:left="720" w:firstLine="0"/>
+        <w:jc w:val="both"/>
+        <w:rPr>
+          <w:sz w:val="28"/>
+          <w:szCs w:val="28"/>
+        </w:rPr>
+      </w:pPr>
+      <w:r>
+        <w:rPr>
+          <w:rtl w:val="0"/>
+        </w:rPr>
+      </w:r>
+    </w:p>
+    <w:p>
+      <w:pPr>
+        <w:spacing w:line="276" w:lineRule="auto"/>
+        <w:ind w:left="720" w:firstLine="0"/>
+        <w:jc w:val="both"/>
+        <w:rPr>
+          <w:sz w:val="28"/>
+          <w:szCs w:val="28"/>
+        </w:rPr>
+      </w:pPr>
+      <w:r>
+        <w:rPr>
+          <w:b w:val="1"/>
+          <w:sz w:val="28"/>
+          <w:szCs w:val="28"/>
+          <w:rtl w:val="0"/>
+        </w:rPr>
+        <w:t xml:space="preserve">Background process:</w:t>
+      </w:r>
+      <w:r>
+        <w:rPr>
+          <w:sz w:val="28"/>
+          <w:szCs w:val="28"/>
+          <w:rtl w:val="0"/>
+        </w:rPr>
+        <w:t xml:space="preserve"> This is a process that runs in the background, that is, without being attached to the terminal. It does not display its output on the terminal screen, so the user does not see its output and cannot interact with it directly from the keyboard. Background processes are often used to perform tasks that take a lot of time or resources and do not require active user participation. For example, a script that processes large files can be run in the background so that the user can continue working on other tasks in the terminal.</w:t>
+      </w:r>
+    </w:p>
+    <w:p>
+      <w:pPr>
+        <w:spacing w:line="276" w:lineRule="auto"/>
+        <w:ind w:left="720" w:firstLine="0"/>
+        <w:jc w:val="both"/>
+        <w:rPr>
+          <w:sz w:val="28"/>
+          <w:szCs w:val="28"/>
+        </w:rPr>
+      </w:pPr>
+      <w:r>
+        <w:rPr>
+          <w:rtl w:val="0"/>
+        </w:rPr>
+      </w:r>
+    </w:p>
+    <w:p>
+      <w:pPr>
+        <w:spacing w:line="276" w:lineRule="auto"/>
+        <w:ind w:left="720" w:firstLine="0"/>
+        <w:jc w:val="both"/>
+        <w:rPr>
+          <w:sz w:val="28"/>
+          <w:szCs w:val="28"/>
+        </w:rPr>
+      </w:pPr>
+      <w:r>
+        <w:rPr>
+          <w:sz w:val="28"/>
+          <w:szCs w:val="28"/>
+          <w:rtl w:val="0"/>
+        </w:rPr>
+        <w:t xml:space="preserve">Background processes are often started using special terminal characters, such as </w:t>
+      </w:r>
+      <w:r>
+        <w:rPr>
+          <w:b w:val="1"/>
+          <w:sz w:val="28"/>
+          <w:szCs w:val="28"/>
+          <w:rtl w:val="0"/>
+        </w:rPr>
+        <w:t xml:space="preserve">&amp;</w:t>
+      </w:r>
+      <w:r>
+        <w:rPr>
+          <w:sz w:val="28"/>
+          <w:szCs w:val="28"/>
+          <w:rtl w:val="0"/>
+        </w:rPr>
+        <w:t xml:space="preserve">, which allows you to run commands without locking the terminal, or using the key combination </w:t>
+      </w:r>
+      <w:r>
+        <w:rPr>
+          <w:b w:val="1"/>
+          <w:sz w:val="28"/>
+          <w:szCs w:val="28"/>
+          <w:rtl w:val="0"/>
+        </w:rPr>
+        <w:t xml:space="preserve">Ctrl + Z</w:t>
+      </w:r>
+      <w:r>
+        <w:rPr>
+          <w:sz w:val="28"/>
+          <w:szCs w:val="28"/>
+          <w:rtl w:val="0"/>
+        </w:rPr>
+        <w:t xml:space="preserve"> and the bg command, which puts a paused process into the background.</w:t>
+      </w:r>
+    </w:p>
+    <w:p>
+      <w:pPr>
+        <w:spacing w:line="276" w:lineRule="auto"/>
+        <w:ind w:left="720" w:firstLine="0"/>
+        <w:jc w:val="both"/>
+        <w:rPr>
+          <w:sz w:val="28"/>
+          <w:szCs w:val="28"/>
+        </w:rPr>
+      </w:pPr>
+      <w:r>
+        <w:rPr>
+          <w:rtl w:val="0"/>
+        </w:rPr>
+      </w:r>
+    </w:p>
+    <w:p>
+      <w:pPr>
+        <w:numPr>
+          <w:ilvl w:val="0"/>
+          <w:numId w:val="9"/>
+        </w:numPr>
+        <w:spacing w:line="276" w:lineRule="auto"/>
+        <w:ind w:left="720" w:hanging="360"/>
+        <w:jc w:val="both"/>
+        <w:rPr>
+          <w:b w:val="1"/>
+          <w:sz w:val="28"/>
+          <w:szCs w:val="28"/>
+        </w:rPr>
+      </w:pPr>
+      <w:r>
+        <w:rPr>
+          <w:b w:val="1"/>
+          <w:sz w:val="28"/>
+          <w:szCs w:val="28"/>
+          <w:rtl w:val="0"/>
+        </w:rPr>
+        <w:t xml:space="preserve">*Опишіть наступні команди та поясніть що вони виконують – команда jobs, bg, fg.</w:t>
+      </w:r>
+    </w:p>
+    <w:p>
+      <w:pPr>
+        <w:spacing w:line="276" w:lineRule="auto"/>
+        <w:ind w:left="720" w:firstLine="0"/>
+        <w:jc w:val="both"/>
+        <w:rPr>
+          <w:i w:val="1"/>
+          <w:sz w:val="28"/>
+          <w:szCs w:val="28"/>
+        </w:rPr>
+      </w:pPr>
+      <w:r>
+        <w:rPr>
+          <w:i w:val="1"/>
+          <w:sz w:val="28"/>
+          <w:szCs w:val="28"/>
+          <w:rtl w:val="0"/>
+        </w:rPr>
+        <w:t xml:space="preserve">The jobs, bg, and fg commands are built-in shell commands in Unix-like operating systems such as Linux. They are used to control tasks (processes) running in the terminal. Here are their main functions:</w:t>
+      </w:r>
+    </w:p>
+    <w:p>
+      <w:pPr>
+        <w:spacing w:line="276" w:lineRule="auto"/>
+        <w:ind w:left="720" w:firstLine="0"/>
+        <w:jc w:val="both"/>
+        <w:rPr>
+          <w:sz w:val="28"/>
+          <w:szCs w:val="28"/>
+        </w:rPr>
+      </w:pPr>
+      <w:r>
+        <w:rPr>
+          <w:rtl w:val="0"/>
+        </w:rPr>
+      </w:r>
+    </w:p>
+    <w:p>
+      <w:pPr>
+        <w:spacing w:line="276" w:lineRule="auto"/>
+        <w:ind w:left="720" w:firstLine="0"/>
+        <w:jc w:val="both"/>
+        <w:rPr>
+          <w:b w:val="1"/>
+          <w:sz w:val="28"/>
+          <w:szCs w:val="28"/>
+        </w:rPr>
+      </w:pPr>
+      <w:r>
+        <w:rPr>
+          <w:b w:val="1"/>
+          <w:sz w:val="28"/>
+          <w:szCs w:val="28"/>
+          <w:rtl w:val="0"/>
+        </w:rPr>
+        <w:t xml:space="preserve">1. jobs</w:t>
+      </w:r>
+    </w:p>
+    <w:p>
+      <w:pPr>
+        <w:spacing w:line="276" w:lineRule="auto"/>
+        <w:ind w:left="720" w:firstLine="0"/>
+        <w:jc w:val="both"/>
+        <w:rPr>
+          <w:sz w:val="28"/>
+          <w:szCs w:val="28"/>
+        </w:rPr>
+      </w:pPr>
+      <w:r>
+        <w:rPr>
+          <w:sz w:val="28"/>
+          <w:szCs w:val="28"/>
+          <w:rtl w:val="0"/>
+        </w:rPr>
+        <w:t xml:space="preserve">The jobs command displays a list of all the tasks that have been running in the current shell session. It shows the status of each task (for example, whether it is running in the background, stopped, etc.) and gives each task a unique number. These numbers can be used with the bg and fg commands to identify specific tasks.</w:t>
+      </w:r>
+    </w:p>
+    <w:p>
+      <w:pPr>
+        <w:spacing w:line="276" w:lineRule="auto"/>
+        <w:ind w:left="720" w:firstLine="0"/>
+        <w:jc w:val="both"/>
+        <w:rPr>
+          <w:sz w:val="28"/>
+          <w:szCs w:val="28"/>
+        </w:rPr>
+      </w:pPr>
+      <w:r>
+        <w:rPr>
+          <w:rtl w:val="0"/>
+        </w:rPr>
+      </w:r>
+    </w:p>
+    <w:p>
+      <w:pPr>
+        <w:spacing w:line="276" w:lineRule="auto"/>
+        <w:ind w:left="720" w:firstLine="0"/>
+        <w:jc w:val="both"/>
+        <w:rPr>
+          <w:b w:val="1"/>
+          <w:sz w:val="28"/>
+          <w:szCs w:val="28"/>
+        </w:rPr>
+      </w:pPr>
+      <w:r>
+        <w:rPr>
+          <w:b w:val="1"/>
+          <w:sz w:val="28"/>
+          <w:szCs w:val="28"/>
+          <w:rtl w:val="0"/>
+        </w:rPr>
+        <w:t xml:space="preserve">2. bg</w:t>
+      </w:r>
+    </w:p>
+    <w:p>
+      <w:pPr>
+        <w:spacing w:line="276" w:lineRule="auto"/>
+        <w:ind w:left="720" w:firstLine="0"/>
+        <w:jc w:val="both"/>
+        <w:rPr>
+          <w:sz w:val="28"/>
+          <w:szCs w:val="28"/>
+        </w:rPr>
+      </w:pPr>
+      <w:r>
+        <w:rPr>
+          <w:sz w:val="28"/>
+          <w:szCs w:val="28"/>
+          <w:rtl w:val="0"/>
+        </w:rPr>
+        <w:t xml:space="preserve">The bg command is used to resume execution of a stopped process in the background. If you use bg without arguments, it will try to put the last stopped task in the background. You can also specify a specific job by using the job number, which can be found using the jobs command.</w:t>
+      </w:r>
+    </w:p>
+    <w:p>
+      <w:pPr>
+        <w:spacing w:line="276" w:lineRule="auto"/>
+        <w:ind w:left="720" w:firstLine="0"/>
+        <w:jc w:val="both"/>
+        <w:rPr>
+          <w:sz w:val="28"/>
+          <w:szCs w:val="28"/>
+        </w:rPr>
+      </w:pPr>
+      <w:r>
+        <w:rPr>
+          <w:rtl w:val="0"/>
+        </w:rPr>
+      </w:r>
+    </w:p>
+    <w:p>
+      <w:pPr>
+        <w:spacing w:line="276" w:lineRule="auto"/>
+        <w:ind w:left="720" w:firstLine="0"/>
+        <w:jc w:val="both"/>
+        <w:rPr>
+          <w:b w:val="1"/>
+          <w:sz w:val="28"/>
+          <w:szCs w:val="28"/>
+        </w:rPr>
+      </w:pPr>
+      <w:r>
+        <w:rPr>
+          <w:b w:val="1"/>
+          <w:sz w:val="28"/>
+          <w:szCs w:val="28"/>
+          <w:rtl w:val="0"/>
+        </w:rPr>
+        <w:t xml:space="preserve">3. fg</w:t>
+      </w:r>
+    </w:p>
+    <w:p>
+      <w:pPr>
+        <w:spacing w:line="276" w:lineRule="auto"/>
+        <w:ind w:left="720" w:firstLine="0"/>
+        <w:jc w:val="both"/>
+        <w:rPr>
+          <w:sz w:val="28"/>
+          <w:szCs w:val="28"/>
+        </w:rPr>
+      </w:pPr>
+      <w:r>
+        <w:rPr>
+          <w:sz w:val="28"/>
+          <w:szCs w:val="28"/>
+          <w:rtl w:val="0"/>
+        </w:rPr>
+        <w:t xml:space="preserve">The fg command is used to resume execution of a stopped process in the foreground. This means that the process will be attached to the terminal and the user will be able to interact with it again. As with the bg command, if you use fg without arguments, it will try to bring the last stopped task to the foreground. The command also allows you to specify a specific task by the number obtained from jobs.</w:t>
+      </w:r>
+    </w:p>
+    <w:p>
+      <w:pPr>
+        <w:spacing w:line="276" w:lineRule="auto"/>
+        <w:ind w:left="720" w:firstLine="0"/>
+        <w:jc w:val="both"/>
+        <w:rPr>
+          <w:sz w:val="28"/>
+          <w:szCs w:val="28"/>
+        </w:rPr>
+      </w:pPr>
+      <w:r>
+        <w:rPr>
+          <w:rtl w:val="0"/>
+        </w:rPr>
+      </w:r>
+    </w:p>
+    <w:p>
+      <w:pPr>
+        <w:numPr>
+          <w:ilvl w:val="0"/>
+          <w:numId w:val="12"/>
+        </w:numPr>
+        <w:spacing w:line="276" w:lineRule="auto"/>
+        <w:ind w:left="720" w:hanging="360"/>
+        <w:jc w:val="both"/>
+        <w:rPr>
+          <w:b w:val="1"/>
+          <w:sz w:val="28"/>
+          <w:szCs w:val="28"/>
+        </w:rPr>
+      </w:pPr>
+      <w:r>
+        <w:rPr>
+          <w:b w:val="1"/>
+          <w:sz w:val="28"/>
+          <w:szCs w:val="28"/>
+          <w:rtl w:val="0"/>
+        </w:rPr>
+        <w:t xml:space="preserve">**Якою командою можна переглянути інформацію про запущені в системи фонові процеси та задачі?</w:t>
+      </w:r>
+    </w:p>
+    <w:p>
+      <w:pPr>
+        <w:spacing w:line="276" w:lineRule="auto"/>
+        <w:ind w:left="720" w:firstLine="0"/>
+        <w:jc w:val="both"/>
+        <w:rPr>
+          <w:sz w:val="28"/>
+          <w:szCs w:val="28"/>
+        </w:rPr>
+      </w:pPr>
+      <w:r>
+        <w:rPr>
+          <w:b w:val="1"/>
+          <w:sz w:val="28"/>
+          <w:szCs w:val="28"/>
+          <w:rtl w:val="0"/>
+        </w:rPr>
+        <w:t xml:space="preserve">ps:</w:t>
+      </w:r>
+      <w:r>
+        <w:rPr>
+          <w:sz w:val="28"/>
+          <w:szCs w:val="28"/>
+          <w:rtl w:val="0"/>
+        </w:rPr>
+        <w:t xml:space="preserve"> The ps command is used to display information about active processes. You can use various options from ps to customize the output. For example, ps aux will show a complete list of processes running on the system, including background processes.</w:t>
+      </w:r>
+    </w:p>
+    <w:p>
+      <w:pPr>
+        <w:spacing w:line="276" w:lineRule="auto"/>
+        <w:ind w:left="720" w:firstLine="0"/>
+        <w:jc w:val="both"/>
+        <w:rPr>
+          <w:sz w:val="28"/>
+          <w:szCs w:val="28"/>
+        </w:rPr>
+      </w:pPr>
+      <w:r>
+        <w:rPr>
+          <w:rtl w:val="0"/>
+        </w:rPr>
+      </w:r>
+    </w:p>
+    <w:p>
+      <w:pPr>
+        <w:spacing w:line="276" w:lineRule="auto"/>
+        <w:ind w:left="720" w:firstLine="0"/>
+        <w:jc w:val="both"/>
+        <w:rPr>
+          <w:sz w:val="28"/>
+          <w:szCs w:val="28"/>
+        </w:rPr>
+      </w:pPr>
+      <w:r>
+        <w:rPr>
+          <w:b w:val="1"/>
+          <w:sz w:val="28"/>
+          <w:szCs w:val="28"/>
+          <w:rtl w:val="0"/>
+        </w:rPr>
+        <w:t xml:space="preserve">jobs:</w:t>
+      </w:r>
+      <w:r>
+        <w:rPr>
+          <w:sz w:val="28"/>
+          <w:szCs w:val="28"/>
+          <w:rtl w:val="0"/>
+        </w:rPr>
+        <w:t xml:space="preserve"> As already mentioned, the jobs command displays a list of tasks that have been started from the current terminal. It will show both stopped (suspended) and background tasks that are currently running.</w:t>
+      </w:r>
+    </w:p>
+    <w:p>
+      <w:pPr>
+        <w:spacing w:line="276" w:lineRule="auto"/>
+        <w:ind w:left="720" w:firstLine="0"/>
+        <w:jc w:val="both"/>
+        <w:rPr>
+          <w:sz w:val="28"/>
+          <w:szCs w:val="28"/>
+        </w:rPr>
+      </w:pPr>
+      <w:r>
+        <w:rPr>
+          <w:rtl w:val="0"/>
+        </w:rPr>
+      </w:r>
+    </w:p>
+    <w:p>
+      <w:pPr>
+        <w:spacing w:line="276" w:lineRule="auto"/>
+        <w:ind w:left="720" w:firstLine="0"/>
+        <w:jc w:val="both"/>
+        <w:rPr>
+          <w:sz w:val="28"/>
+          <w:szCs w:val="28"/>
+        </w:rPr>
+      </w:pPr>
+      <w:r>
+        <w:rPr>
+          <w:b w:val="1"/>
+          <w:sz w:val="28"/>
+          <w:szCs w:val="28"/>
+          <w:rtl w:val="0"/>
+        </w:rPr>
+        <w:t xml:space="preserve">top or htop (extended version): </w:t>
+      </w:r>
+      <w:r>
+        <w:rPr>
+          <w:sz w:val="28"/>
+          <w:szCs w:val="28"/>
+          <w:rtl w:val="0"/>
+        </w:rPr>
+        <w:t xml:space="preserve">These programs provide a dynamic view of active processes on the system. They show detailed process statistics, including CPU and memory usage, and allow users to manage processes in real time. While top is a standard utility on most systems, htop may require a separate installation but provides a more user-friendly interface.</w:t>
+      </w:r>
+    </w:p>
+    <w:p>
+      <w:pPr>
+        <w:spacing w:line="276" w:lineRule="auto"/>
+        <w:ind w:left="720" w:firstLine="0"/>
+        <w:jc w:val="both"/>
+        <w:rPr>
+          <w:sz w:val="28"/>
+          <w:szCs w:val="28"/>
+        </w:rPr>
+      </w:pPr>
+      <w:r>
+        <w:rPr>
+          <w:rtl w:val="0"/>
+        </w:rPr>
+      </w:r>
+    </w:p>
+    <w:p>
+      <w:pPr>
+        <w:numPr>
+          <w:ilvl w:val="0"/>
+          <w:numId w:val="2"/>
+        </w:numPr>
+        <w:spacing w:line="276" w:lineRule="auto"/>
+        <w:ind w:left="720" w:hanging="360"/>
+        <w:jc w:val="both"/>
+        <w:rPr>
+          <w:b w:val="1"/>
+          <w:sz w:val="28"/>
+          <w:szCs w:val="28"/>
+        </w:rPr>
+      </w:pPr>
+      <w:r>
+        <w:rPr>
+          <w:b w:val="1"/>
+          <w:sz w:val="28"/>
+          <w:szCs w:val="28"/>
+          <w:rtl w:val="0"/>
+        </w:rPr>
+        <w:t xml:space="preserve">**Як призупинити фоновий процес, як його потім відновити та при необхідності перезапустити?</w:t>
+      </w:r>
+    </w:p>
+    <w:p>
+      <w:pPr>
+        <w:spacing w:line="276" w:lineRule="auto"/>
+        <w:ind w:left="720" w:firstLine="0"/>
+        <w:jc w:val="both"/>
+        <w:rPr>
+          <w:sz w:val="28"/>
+          <w:szCs w:val="28"/>
+        </w:rPr>
+      </w:pPr>
+      <w:r>
+        <w:rPr>
+          <w:sz w:val="28"/>
+          <w:szCs w:val="28"/>
+          <w:rtl w:val="0"/>
+        </w:rPr>
+        <w:t xml:space="preserve">To pause a background process, you first need to find its number using the command that shows active processes, and then use the stop command, specifying this number. To resume a process, you can use the command to continue running the process in the background or move it back to the foreground. If you need to restart a process, you first stop it and then restart it again with the same parameters that were used when it was first started.</w:t>
+      </w:r>
+    </w:p>
+    <w:p>
+      <w:pPr>
+        <w:spacing w:line="276" w:lineRule="auto"/>
+        <w:ind w:left="720" w:firstLine="0"/>
+        <w:jc w:val="both"/>
+        <w:rPr>
+          <w:sz w:val="28"/>
+          <w:szCs w:val="28"/>
+        </w:rPr>
+      </w:pPr>
+      <w:r>
+        <w:rPr>
+          <w:rtl w:val="0"/>
+        </w:rPr>
+      </w:r>
+    </w:p>
+    <w:p>
+      <w:pPr>
+        <w:spacing w:line="276" w:lineRule="auto"/>
+        <w:ind w:left="0" w:firstLine="0"/>
+        <w:jc w:val="both"/>
+        <w:rPr>
+          <w:sz w:val="28"/>
+          <w:szCs w:val="28"/>
+        </w:rPr>
+      </w:pPr>
+      <w:r>
+        <w:rPr>
+          <w:rtl w:val="0"/>
+        </w:rPr>
+      </w:r>
+    </w:p>
+    <w:p>
+      <w:pPr>
+        <w:spacing w:line="276" w:lineRule="auto"/>
+        <w:jc w:val="both"/>
+        <w:rPr>
+          <w:b w:val="1"/>
+          <w:sz w:val="28"/>
+          <w:szCs w:val="28"/>
+        </w:rPr>
+      </w:pPr>
+      <w:r>
+        <w:rPr>
+          <w:b w:val="1"/>
+          <w:sz w:val="28"/>
+          <w:szCs w:val="28"/>
+          <w:rtl w:val="0"/>
+        </w:rPr>
+        <w:t xml:space="preserve">3. Запустіть термінал, та в командному рядку виконайте наступні дії для ознайомлення з роботою з процесами:</w:t>
       </w:r>
     </w:p>
     <w:p>
@@ -1578,671 +3726,6 @@
           <w:szCs w:val="28"/>
           <w:rtl w:val="0"/>
         </w:rPr>
-        <w:t xml:space="preserve">*Чим відрізняється фоновий процес від звичайного. Де вони використовуються?</w:t>
-      </w:r>
-    </w:p>
-    <w:p>
-      <w:pPr>
-        <w:spacing w:line="276" w:lineRule="auto"/>
-        <w:ind w:left="720" w:firstLine="0"/>
-        <w:jc w:val="both"/>
-        <w:rPr>
-          <w:sz w:val="28"/>
-          <w:szCs w:val="28"/>
-        </w:rPr>
-      </w:pPr>
-      <w:r>
-        <w:rPr>
-          <w:b w:val="1"/>
-          <w:sz w:val="28"/>
-          <w:szCs w:val="28"/>
-          <w:rtl w:val="0"/>
-        </w:rPr>
-        <w:t xml:space="preserve">The normal process: </w:t>
-      </w:r>
-      <w:r>
-        <w:rPr>
-          <w:sz w:val="28"/>
-          <w:szCs w:val="28"/>
-          <w:rtl w:val="0"/>
-        </w:rPr>
-        <w:t xml:space="preserve">This is the process that runs in the foreground of the terminal. It receives input from the keyboard and sends the output to the terminal screen. The user can see its output on the screen and interact with it.</w:t>
-      </w:r>
-    </w:p>
-    <w:p>
-      <w:pPr>
-        <w:spacing w:line="276" w:lineRule="auto"/>
-        <w:ind w:left="720" w:firstLine="0"/>
-        <w:jc w:val="both"/>
-        <w:rPr>
-          <w:sz w:val="28"/>
-          <w:szCs w:val="28"/>
-        </w:rPr>
-      </w:pPr>
-      <w:r>
-        <w:rPr>
-          <w:rtl w:val="0"/>
-        </w:rPr>
-      </w:r>
-    </w:p>
-    <w:p>
-      <w:pPr>
-        <w:spacing w:line="276" w:lineRule="auto"/>
-        <w:ind w:left="720" w:firstLine="0"/>
-        <w:jc w:val="both"/>
-        <w:rPr>
-          <w:sz w:val="28"/>
-          <w:szCs w:val="28"/>
-        </w:rPr>
-      </w:pPr>
-      <w:r>
-        <w:rPr>
-          <w:b w:val="1"/>
-          <w:sz w:val="28"/>
-          <w:szCs w:val="28"/>
-          <w:rtl w:val="0"/>
-        </w:rPr>
-        <w:t xml:space="preserve">Background process:</w:t>
-      </w:r>
-      <w:r>
-        <w:rPr>
-          <w:sz w:val="28"/>
-          <w:szCs w:val="28"/>
-          <w:rtl w:val="0"/>
-        </w:rPr>
-        <w:t xml:space="preserve"> This is a process that runs in the background, that is, without being attached to the terminal. It does not display its output on the terminal screen, so the user does not see its output and cannot interact with it directly from the keyboard. Background processes are often used to perform tasks that take a lot of time or resources and do not require active user participation. For example, a script that processes large files can be run in the background so that the user can continue working on other tasks in the terminal.</w:t>
-      </w:r>
-    </w:p>
-    <w:p>
-      <w:pPr>
-        <w:spacing w:line="276" w:lineRule="auto"/>
-        <w:ind w:left="720" w:firstLine="0"/>
-        <w:jc w:val="both"/>
-        <w:rPr>
-          <w:sz w:val="28"/>
-          <w:szCs w:val="28"/>
-        </w:rPr>
-      </w:pPr>
-      <w:r>
-        <w:rPr>
-          <w:rtl w:val="0"/>
-        </w:rPr>
-      </w:r>
-    </w:p>
-    <w:p>
-      <w:pPr>
-        <w:spacing w:line="276" w:lineRule="auto"/>
-        <w:ind w:left="720" w:firstLine="0"/>
-        <w:jc w:val="both"/>
-        <w:rPr>
-          <w:sz w:val="28"/>
-          <w:szCs w:val="28"/>
-        </w:rPr>
-      </w:pPr>
-      <w:r>
-        <w:rPr>
-          <w:sz w:val="28"/>
-          <w:szCs w:val="28"/>
-          <w:rtl w:val="0"/>
-        </w:rPr>
-        <w:t xml:space="preserve">Background processes are often started using special terminal characters, such as </w:t>
-      </w:r>
-      <w:r>
-        <w:rPr>
-          <w:b w:val="1"/>
-          <w:sz w:val="28"/>
-          <w:szCs w:val="28"/>
-          <w:rtl w:val="0"/>
-        </w:rPr>
-        <w:t xml:space="preserve">&amp;</w:t>
-      </w:r>
-      <w:r>
-        <w:rPr>
-          <w:sz w:val="28"/>
-          <w:szCs w:val="28"/>
-          <w:rtl w:val="0"/>
-        </w:rPr>
-        <w:t xml:space="preserve">, which allows you to run commands without locking the terminal, or using the key combination </w:t>
-      </w:r>
-      <w:r>
-        <w:rPr>
-          <w:b w:val="1"/>
-          <w:sz w:val="28"/>
-          <w:szCs w:val="28"/>
-          <w:rtl w:val="0"/>
-        </w:rPr>
-        <w:t xml:space="preserve">Ctrl + Z</w:t>
-      </w:r>
-      <w:r>
-        <w:rPr>
-          <w:sz w:val="28"/>
-          <w:szCs w:val="28"/>
-          <w:rtl w:val="0"/>
-        </w:rPr>
-        <w:t xml:space="preserve"> and the bg command, which puts a paused process into the background.</w:t>
-      </w:r>
-    </w:p>
-    <w:p>
-      <w:pPr>
-        <w:spacing w:line="276" w:lineRule="auto"/>
-        <w:ind w:left="720" w:firstLine="0"/>
-        <w:jc w:val="both"/>
-        <w:rPr>
-          <w:sz w:val="28"/>
-          <w:szCs w:val="28"/>
-        </w:rPr>
-      </w:pPr>
-      <w:r>
-        <w:rPr>
-          <w:rtl w:val="0"/>
-        </w:rPr>
-      </w:r>
-    </w:p>
-    <w:p>
-      <w:pPr>
-        <w:numPr>
-          <w:ilvl w:val="0"/>
-          <w:numId w:val="9"/>
-        </w:numPr>
-        <w:spacing w:line="276" w:lineRule="auto"/>
-        <w:ind w:left="720" w:hanging="360"/>
-        <w:jc w:val="both"/>
-        <w:rPr>
-          <w:b w:val="1"/>
-          <w:sz w:val="28"/>
-          <w:szCs w:val="28"/>
-        </w:rPr>
-      </w:pPr>
-      <w:r>
-        <w:rPr>
-          <w:b w:val="1"/>
-          <w:sz w:val="28"/>
-          <w:szCs w:val="28"/>
-          <w:rtl w:val="0"/>
-        </w:rPr>
-        <w:t xml:space="preserve">*Опишіть наступні команди та поясніть що вони виконують – команда jobs, bg, fg.</w:t>
-      </w:r>
-    </w:p>
-    <w:p>
-      <w:pPr>
-        <w:spacing w:line="276" w:lineRule="auto"/>
-        <w:ind w:left="720" w:firstLine="0"/>
-        <w:jc w:val="both"/>
-        <w:rPr>
-          <w:i w:val="1"/>
-          <w:sz w:val="28"/>
-          <w:szCs w:val="28"/>
-        </w:rPr>
-      </w:pPr>
-      <w:r>
-        <w:rPr>
-          <w:i w:val="1"/>
-          <w:sz w:val="28"/>
-          <w:szCs w:val="28"/>
-          <w:rtl w:val="0"/>
-        </w:rPr>
-        <w:t xml:space="preserve">The jobs, bg, and fg commands are built-in shell commands in Unix-like operating systems such as Linux. They are used to control tasks (processes) running in the terminal. Here are their main functions:</w:t>
-      </w:r>
-    </w:p>
-    <w:p>
-      <w:pPr>
-        <w:spacing w:line="276" w:lineRule="auto"/>
-        <w:ind w:left="720" w:firstLine="0"/>
-        <w:jc w:val="both"/>
-        <w:rPr>
-          <w:sz w:val="28"/>
-          <w:szCs w:val="28"/>
-        </w:rPr>
-      </w:pPr>
-      <w:r>
-        <w:rPr>
-          <w:rtl w:val="0"/>
-        </w:rPr>
-      </w:r>
-    </w:p>
-    <w:p>
-      <w:pPr>
-        <w:spacing w:line="276" w:lineRule="auto"/>
-        <w:ind w:left="720" w:firstLine="0"/>
-        <w:jc w:val="both"/>
-        <w:rPr>
-          <w:b w:val="1"/>
-          <w:sz w:val="28"/>
-          <w:szCs w:val="28"/>
-        </w:rPr>
-      </w:pPr>
-      <w:r>
-        <w:rPr>
-          <w:b w:val="1"/>
-          <w:sz w:val="28"/>
-          <w:szCs w:val="28"/>
-          <w:rtl w:val="0"/>
-        </w:rPr>
-        <w:t xml:space="preserve">1. jobs</w:t>
-      </w:r>
-    </w:p>
-    <w:p>
-      <w:pPr>
-        <w:spacing w:line="276" w:lineRule="auto"/>
-        <w:ind w:left="720" w:firstLine="0"/>
-        <w:jc w:val="both"/>
-        <w:rPr>
-          <w:sz w:val="28"/>
-          <w:szCs w:val="28"/>
-        </w:rPr>
-      </w:pPr>
-      <w:r>
-        <w:rPr>
-          <w:sz w:val="28"/>
-          <w:szCs w:val="28"/>
-          <w:rtl w:val="0"/>
-        </w:rPr>
-        <w:t xml:space="preserve">The jobs command displays a list of all the tasks that have been running in the current shell session. It shows the status of each task (for example, whether it is running in the background, stopped, etc.) and gives each task a unique number. These numbers can be used with the bg and fg commands to identify specific tasks.</w:t>
-      </w:r>
-    </w:p>
-    <w:p>
-      <w:pPr>
-        <w:spacing w:line="276" w:lineRule="auto"/>
-        <w:ind w:left="720" w:firstLine="0"/>
-        <w:jc w:val="both"/>
-        <w:rPr>
-          <w:sz w:val="28"/>
-          <w:szCs w:val="28"/>
-        </w:rPr>
-      </w:pPr>
-      <w:r>
-        <w:rPr>
-          <w:rtl w:val="0"/>
-        </w:rPr>
-      </w:r>
-    </w:p>
-    <w:p>
-      <w:pPr>
-        <w:spacing w:line="276" w:lineRule="auto"/>
-        <w:ind w:left="720" w:firstLine="0"/>
-        <w:jc w:val="both"/>
-        <w:rPr>
-          <w:b w:val="1"/>
-          <w:sz w:val="28"/>
-          <w:szCs w:val="28"/>
-        </w:rPr>
-      </w:pPr>
-      <w:r>
-        <w:rPr>
-          <w:b w:val="1"/>
-          <w:sz w:val="28"/>
-          <w:szCs w:val="28"/>
-          <w:rtl w:val="0"/>
-        </w:rPr>
-        <w:t xml:space="preserve">2. bg</w:t>
-      </w:r>
-    </w:p>
-    <w:p>
-      <w:pPr>
-        <w:spacing w:line="276" w:lineRule="auto"/>
-        <w:ind w:left="720" w:firstLine="0"/>
-        <w:jc w:val="both"/>
-        <w:rPr>
-          <w:sz w:val="28"/>
-          <w:szCs w:val="28"/>
-        </w:rPr>
-      </w:pPr>
-      <w:r>
-        <w:rPr>
-          <w:sz w:val="28"/>
-          <w:szCs w:val="28"/>
-          <w:rtl w:val="0"/>
-        </w:rPr>
-        <w:t xml:space="preserve">The bg command is used to resume execution of a stopped process in the background. If you use bg without arguments, it will try to put the last stopped task in the background. You can also specify a specific job by using the job number, which can be found using the jobs command.</w:t>
-      </w:r>
-    </w:p>
-    <w:p>
-      <w:pPr>
-        <w:spacing w:line="276" w:lineRule="auto"/>
-        <w:ind w:left="720" w:firstLine="0"/>
-        <w:jc w:val="both"/>
-        <w:rPr>
-          <w:sz w:val="28"/>
-          <w:szCs w:val="28"/>
-        </w:rPr>
-      </w:pPr>
-      <w:r>
-        <w:rPr>
-          <w:rtl w:val="0"/>
-        </w:rPr>
-      </w:r>
-    </w:p>
-    <w:p>
-      <w:pPr>
-        <w:spacing w:line="276" w:lineRule="auto"/>
-        <w:ind w:left="720" w:firstLine="0"/>
-        <w:jc w:val="both"/>
-        <w:rPr>
-          <w:b w:val="1"/>
-          <w:sz w:val="28"/>
-          <w:szCs w:val="28"/>
-        </w:rPr>
-      </w:pPr>
-      <w:r>
-        <w:rPr>
-          <w:b w:val="1"/>
-          <w:sz w:val="28"/>
-          <w:szCs w:val="28"/>
-          <w:rtl w:val="0"/>
-        </w:rPr>
-        <w:t xml:space="preserve">3. fg</w:t>
-      </w:r>
-    </w:p>
-    <w:p>
-      <w:pPr>
-        <w:spacing w:line="276" w:lineRule="auto"/>
-        <w:ind w:left="720" w:firstLine="0"/>
-        <w:jc w:val="both"/>
-        <w:rPr>
-          <w:sz w:val="28"/>
-          <w:szCs w:val="28"/>
-        </w:rPr>
-      </w:pPr>
-      <w:r>
-        <w:rPr>
-          <w:sz w:val="28"/>
-          <w:szCs w:val="28"/>
-          <w:rtl w:val="0"/>
-        </w:rPr>
-        <w:t xml:space="preserve">The fg command is used to resume execution of a stopped process in the foreground. This means that the process will be attached to the terminal and the user will be able to interact with it again. As with the bg command, if you use fg without arguments, it will try to bring the last stopped task to the foreground. The command also allows you to specify a specific task by the number obtained from jobs.</w:t>
-      </w:r>
-    </w:p>
-    <w:p>
-      <w:pPr>
-        <w:spacing w:line="276" w:lineRule="auto"/>
-        <w:ind w:left="720" w:firstLine="0"/>
-        <w:jc w:val="both"/>
-        <w:rPr>
-          <w:sz w:val="28"/>
-          <w:szCs w:val="28"/>
-        </w:rPr>
-      </w:pPr>
-      <w:r>
-        <w:rPr>
-          <w:rtl w:val="0"/>
-        </w:rPr>
-      </w:r>
-    </w:p>
-    <w:p>
-      <w:pPr>
-        <w:numPr>
-          <w:ilvl w:val="0"/>
-          <w:numId w:val="2"/>
-        </w:numPr>
-        <w:spacing w:line="276" w:lineRule="auto"/>
-        <w:ind w:left="720" w:hanging="360"/>
-        <w:jc w:val="both"/>
-        <w:rPr>
-          <w:b w:val="1"/>
-          <w:sz w:val="28"/>
-          <w:szCs w:val="28"/>
-        </w:rPr>
-      </w:pPr>
-      <w:r>
-        <w:rPr>
-          <w:b w:val="1"/>
-          <w:sz w:val="28"/>
-          <w:szCs w:val="28"/>
-          <w:rtl w:val="0"/>
-        </w:rPr>
-        <w:t xml:space="preserve">**Якою командою можна переглянути інформацію про запущені в системи фонові процеси та задачі?</w:t>
-      </w:r>
-    </w:p>
-    <w:p>
-      <w:pPr>
-        <w:spacing w:line="276" w:lineRule="auto"/>
-        <w:ind w:left="720" w:firstLine="0"/>
-        <w:jc w:val="both"/>
-        <w:rPr>
-          <w:sz w:val="28"/>
-          <w:szCs w:val="28"/>
-        </w:rPr>
-      </w:pPr>
-      <w:r>
-        <w:rPr>
-          <w:b w:val="1"/>
-          <w:sz w:val="28"/>
-          <w:szCs w:val="28"/>
-          <w:rtl w:val="0"/>
-        </w:rPr>
-        <w:t xml:space="preserve">ps:</w:t>
-      </w:r>
-      <w:r>
-        <w:rPr>
-          <w:sz w:val="28"/>
-          <w:szCs w:val="28"/>
-          <w:rtl w:val="0"/>
-        </w:rPr>
-        <w:t xml:space="preserve"> The ps command is used to display information about active processes. You can use various options from ps to customize the output. For example, ps aux will show a complete list of processes running on the system, including background processes.</w:t>
-      </w:r>
-    </w:p>
-    <w:p>
-      <w:pPr>
-        <w:spacing w:line="276" w:lineRule="auto"/>
-        <w:ind w:left="720" w:firstLine="0"/>
-        <w:jc w:val="both"/>
-        <w:rPr>
-          <w:sz w:val="28"/>
-          <w:szCs w:val="28"/>
-        </w:rPr>
-      </w:pPr>
-      <w:r>
-        <w:rPr>
-          <w:rtl w:val="0"/>
-        </w:rPr>
-      </w:r>
-    </w:p>
-    <w:p>
-      <w:pPr>
-        <w:spacing w:line="276" w:lineRule="auto"/>
-        <w:ind w:left="720" w:firstLine="0"/>
-        <w:jc w:val="both"/>
-        <w:rPr>
-          <w:sz w:val="28"/>
-          <w:szCs w:val="28"/>
-        </w:rPr>
-      </w:pPr>
-      <w:r>
-        <w:rPr>
-          <w:b w:val="1"/>
-          <w:sz w:val="28"/>
-          <w:szCs w:val="28"/>
-          <w:rtl w:val="0"/>
-        </w:rPr>
-        <w:t xml:space="preserve">jobs:</w:t>
-      </w:r>
-      <w:r>
-        <w:rPr>
-          <w:sz w:val="28"/>
-          <w:szCs w:val="28"/>
-          <w:rtl w:val="0"/>
-        </w:rPr>
-        <w:t xml:space="preserve"> As already mentioned, the jobs command displays a list of tasks that have been started from the current terminal. It will show both stopped (suspended) and background tasks that are currently running.</w:t>
-      </w:r>
-    </w:p>
-    <w:p>
-      <w:pPr>
-        <w:spacing w:line="276" w:lineRule="auto"/>
-        <w:ind w:left="720" w:firstLine="0"/>
-        <w:jc w:val="both"/>
-        <w:rPr>
-          <w:sz w:val="28"/>
-          <w:szCs w:val="28"/>
-        </w:rPr>
-      </w:pPr>
-      <w:r>
-        <w:rPr>
-          <w:rtl w:val="0"/>
-        </w:rPr>
-      </w:r>
-    </w:p>
-    <w:p>
-      <w:pPr>
-        <w:spacing w:line="276" w:lineRule="auto"/>
-        <w:ind w:left="720" w:firstLine="0"/>
-        <w:jc w:val="both"/>
-        <w:rPr>
-          <w:sz w:val="28"/>
-          <w:szCs w:val="28"/>
-        </w:rPr>
-      </w:pPr>
-      <w:r>
-        <w:rPr>
-          <w:b w:val="1"/>
-          <w:sz w:val="28"/>
-          <w:szCs w:val="28"/>
-          <w:rtl w:val="0"/>
-        </w:rPr>
-        <w:t xml:space="preserve">top or htop (extended version): </w:t>
-      </w:r>
-      <w:r>
-        <w:rPr>
-          <w:sz w:val="28"/>
-          <w:szCs w:val="28"/>
-          <w:rtl w:val="0"/>
-        </w:rPr>
-        <w:t xml:space="preserve">These programs provide a dynamic view of active processes on the system. They show detailed process statistics, including CPU and memory usage, and allow users to manage processes in real time. While top is a standard utility on most systems, htop may require a separate installation but provides a more user-friendly interface.</w:t>
-      </w:r>
-    </w:p>
-    <w:p>
-      <w:pPr>
-        <w:spacing w:line="276" w:lineRule="auto"/>
-        <w:ind w:left="720" w:firstLine="0"/>
-        <w:jc w:val="both"/>
-        <w:rPr>
-          <w:sz w:val="28"/>
-          <w:szCs w:val="28"/>
-        </w:rPr>
-      </w:pPr>
-      <w:r>
-        <w:rPr>
-          <w:rtl w:val="0"/>
-        </w:rPr>
-      </w:r>
-    </w:p>
-    <w:p>
-      <w:pPr>
-        <w:numPr>
-          <w:ilvl w:val="0"/>
-          <w:numId w:val="5"/>
-        </w:numPr>
-        <w:spacing w:line="276" w:lineRule="auto"/>
-        <w:ind w:left="720" w:hanging="360"/>
-        <w:jc w:val="both"/>
-        <w:rPr>
-          <w:b w:val="1"/>
-          <w:sz w:val="28"/>
-          <w:szCs w:val="28"/>
-        </w:rPr>
-      </w:pPr>
-      <w:r>
-        <w:rPr>
-          <w:b w:val="1"/>
-          <w:sz w:val="28"/>
-          <w:szCs w:val="28"/>
-          <w:rtl w:val="0"/>
-        </w:rPr>
-        <w:t xml:space="preserve">**Як призупинити фоновий процес, як його потім відновити та при необхідності перезапустити?</w:t>
-      </w:r>
-    </w:p>
-    <w:p>
-      <w:pPr>
-        <w:spacing w:line="276" w:lineRule="auto"/>
-        <w:ind w:left="720" w:firstLine="0"/>
-        <w:jc w:val="both"/>
-        <w:rPr>
-          <w:sz w:val="28"/>
-          <w:szCs w:val="28"/>
-        </w:rPr>
-      </w:pPr>
-      <w:r>
-        <w:rPr>
-          <w:sz w:val="28"/>
-          <w:szCs w:val="28"/>
-          <w:rtl w:val="0"/>
-        </w:rPr>
-        <w:t xml:space="preserve">To pause a background process, you first need to find its number using the command that shows active processes, and then use the stop command, specifying this number. To resume a process, you can use the command to continue running the process in the background or move it back to the foreground. If you need to restart a process, you first stop it and then restart it again with the same parameters that were used when it was first started.</w:t>
-      </w:r>
-    </w:p>
-    <w:p>
-      <w:pPr>
-        <w:spacing w:line="276" w:lineRule="auto"/>
-        <w:ind w:left="720" w:firstLine="0"/>
-        <w:jc w:val="both"/>
-        <w:rPr>
-          <w:sz w:val="28"/>
-          <w:szCs w:val="28"/>
-        </w:rPr>
-      </w:pPr>
-      <w:r>
-        <w:rPr>
-          <w:rtl w:val="0"/>
-        </w:rPr>
-      </w:r>
-    </w:p>
-    <w:p>
-      <w:pPr>
-        <w:spacing w:line="276" w:lineRule="auto"/>
-        <w:ind w:left="0" w:firstLine="0"/>
-        <w:jc w:val="both"/>
-        <w:rPr>
-          <w:sz w:val="28"/>
-          <w:szCs w:val="28"/>
-        </w:rPr>
-      </w:pPr>
-      <w:r>
-        <w:rPr>
-          <w:rtl w:val="0"/>
-        </w:rPr>
-      </w:r>
-    </w:p>
-    <w:p>
-      <w:pPr>
-        <w:spacing w:line="276" w:lineRule="auto"/>
-        <w:jc w:val="both"/>
-        <w:rPr>
-          <w:b w:val="1"/>
-          <w:sz w:val="28"/>
-          <w:szCs w:val="28"/>
-        </w:rPr>
-      </w:pPr>
-      <w:r>
-        <w:rPr>
-          <w:b w:val="1"/>
-          <w:sz w:val="28"/>
-          <w:szCs w:val="28"/>
-          <w:rtl w:val="0"/>
-        </w:rPr>
-        <w:t xml:space="preserve">3. Запустіть термінал, та в командному рядку виконайте наступні дії для ознайомлення з роботою з процесами:</w:t>
-      </w:r>
-    </w:p>
-    <w:p>
-      <w:pPr>
-        <w:numPr>
-          <w:ilvl w:val="0"/>
-          <w:numId w:val="11"/>
-        </w:numPr>
-        <w:spacing w:line="276" w:lineRule="auto"/>
-        <w:ind w:left="720" w:hanging="360"/>
-        <w:jc w:val="both"/>
-        <w:rPr>
-          <w:b w:val="1"/>
-          <w:sz w:val="28"/>
-          <w:szCs w:val="28"/>
-        </w:rPr>
-      </w:pPr>
-      <w:r>
-        <w:rPr>
-          <w:b w:val="1"/>
-          <w:sz w:val="28"/>
-          <w:szCs w:val="28"/>
-          <w:rtl w:val="0"/>
-        </w:rPr>
         <w:t xml:space="preserve">запустіть команду top, проаналізуйте отриманий в цій команді результат та охарактеризуйте найбільш активні процеси у системі;</w:t>
       </w:r>
     </w:p>
@@ -2283,12 +3766,12 @@
           <wp:inline distB="114300" distT="114300" distL="114300" distR="114300">
             <wp:extent cx="7053580" cy="4597400"/>
             <wp:effectExtent b="0" l="0" r="0" t="0"/>
-            <wp:docPr id="2" name="image8.png"/>
+            <wp:docPr id="2" name="image4.png"/>
             <a:graphic>
               <a:graphicData uri="http://schemas.openxmlformats.org/drawingml/2006/picture">
                 <pic:pic>
                   <pic:nvPicPr>
-                    <pic:cNvPr id="0" name="image8.png"/>
+                    <pic:cNvPr id="0" name="image4.png"/>
                     <pic:cNvPicPr preferRelativeResize="0"/>
                   </pic:nvPicPr>
                   <pic:blipFill>
@@ -2579,7 +4062,7 @@
       <w:pPr>
         <w:numPr>
           <w:ilvl w:val="0"/>
-          <w:numId w:val="11"/>
+          <w:numId w:val="7"/>
         </w:numPr>
         <w:spacing w:line="276" w:lineRule="auto"/>
         <w:ind w:left="720" w:hanging="360"/>
@@ -2677,7 +4160,7 @@
       <w:pPr>
         <w:numPr>
           <w:ilvl w:val="0"/>
-          <w:numId w:val="11"/>
+          <w:numId w:val="7"/>
         </w:numPr>
         <w:spacing w:line="276" w:lineRule="auto"/>
         <w:ind w:left="720" w:hanging="360"/>
@@ -2696,11 +4179,6 @@
           <w:rtl w:val="0"/>
         </w:rPr>
         <w:t xml:space="preserve">вивести інформацію про процеси за допомогою команди ps;</w:t>
-      </w:r>
-      <w:r>
-        <w:rPr>
-          <w:rtl w:val="0"/>
-        </w:rPr>
       </w:r>
     </w:p>
     <w:p>
@@ -2724,12 +4202,12 @@
           <wp:inline distB="114300" distT="114300" distL="114300" distR="114300">
             <wp:extent cx="3228975" cy="6467475"/>
             <wp:effectExtent b="0" l="0" r="0" t="0"/>
-            <wp:docPr id="4" name="image4.png"/>
+            <wp:docPr id="4" name="image5.png"/>
             <a:graphic>
               <a:graphicData uri="http://schemas.openxmlformats.org/drawingml/2006/picture">
                 <pic:pic>
                   <pic:nvPicPr>
-                    <pic:cNvPr id="0" name="image4.png"/>
+                    <pic:cNvPr id="0" name="image5.png"/>
                     <pic:cNvPicPr preferRelativeResize="0"/>
                   </pic:nvPicPr>
                   <pic:blipFill>
@@ -2763,7 +4241,7 @@
       <w:pPr>
         <w:numPr>
           <w:ilvl w:val="0"/>
-          <w:numId w:val="11"/>
+          <w:numId w:val="7"/>
         </w:numPr>
         <w:spacing w:line="276" w:lineRule="auto"/>
         <w:ind w:left="720" w:hanging="360"/>
@@ -2788,7 +4266,7 @@
       <w:pPr>
         <w:numPr>
           <w:ilvl w:val="1"/>
-          <w:numId w:val="11"/>
+          <w:numId w:val="7"/>
         </w:numPr>
         <w:spacing w:line="276" w:lineRule="auto"/>
         <w:ind w:left="1440" w:hanging="360"/>
@@ -2826,7 +4304,7 @@
       <w:pPr>
         <w:numPr>
           <w:ilvl w:val="1"/>
-          <w:numId w:val="11"/>
+          <w:numId w:val="7"/>
         </w:numPr>
         <w:spacing w:line="276" w:lineRule="auto"/>
         <w:ind w:left="1440" w:hanging="360"/>
@@ -2864,7 +4342,7 @@
       <w:pPr>
         <w:numPr>
           <w:ilvl w:val="1"/>
-          <w:numId w:val="11"/>
+          <w:numId w:val="7"/>
         </w:numPr>
         <w:spacing w:line="276" w:lineRule="auto"/>
         <w:ind w:left="1440" w:hanging="360"/>
@@ -2902,7 +4380,7 @@
       <w:pPr>
         <w:numPr>
           <w:ilvl w:val="1"/>
-          <w:numId w:val="11"/>
+          <w:numId w:val="7"/>
         </w:numPr>
         <w:spacing w:line="276" w:lineRule="auto"/>
         <w:ind w:left="1440" w:hanging="360"/>
@@ -2940,7 +4418,7 @@
       <w:pPr>
         <w:numPr>
           <w:ilvl w:val="1"/>
-          <w:numId w:val="11"/>
+          <w:numId w:val="7"/>
         </w:numPr>
         <w:spacing w:line="276" w:lineRule="auto"/>
         <w:ind w:left="1440" w:hanging="360"/>
@@ -3010,7 +4488,7 @@
       <w:pPr>
         <w:numPr>
           <w:ilvl w:val="0"/>
-          <w:numId w:val="11"/>
+          <w:numId w:val="7"/>
         </w:numPr>
         <w:spacing w:line="276" w:lineRule="auto"/>
         <w:ind w:left="720" w:hanging="360"/>
@@ -3052,12 +4530,12 @@
           <wp:inline distB="114300" distT="114300" distL="114300" distR="114300">
             <wp:extent cx="3571875" cy="933450"/>
             <wp:effectExtent b="0" l="0" r="0" t="0"/>
-            <wp:docPr id="7" name="image7.png"/>
+            <wp:docPr id="7" name="image8.png"/>
             <a:graphic>
               <a:graphicData uri="http://schemas.openxmlformats.org/drawingml/2006/picture">
                 <pic:pic>
                   <pic:nvPicPr>
-                    <pic:cNvPr id="0" name="image7.png"/>
+                    <pic:cNvPr id="0" name="image8.png"/>
                     <pic:cNvPicPr preferRelativeResize="0"/>
                   </pic:nvPicPr>
                   <pic:blipFill>
@@ -3091,7 +4569,7 @@
       <w:pPr>
         <w:numPr>
           <w:ilvl w:val="0"/>
-          <w:numId w:val="11"/>
+          <w:numId w:val="7"/>
         </w:numPr>
         <w:spacing w:line="276" w:lineRule="auto"/>
         <w:ind w:left="720" w:hanging="360"/>
@@ -3232,12 +4710,12 @@
           <wp:inline distB="114300" distT="114300" distL="114300" distR="114300">
             <wp:extent cx="3609975" cy="1095375"/>
             <wp:effectExtent b="0" l="0" r="0" t="0"/>
-            <wp:docPr id="6" name="image3.png"/>
+            <wp:docPr id="6" name="image1.png"/>
             <a:graphic>
               <a:graphicData uri="http://schemas.openxmlformats.org/drawingml/2006/picture">
                 <pic:pic>
                   <pic:nvPicPr>
-                    <pic:cNvPr id="0" name="image3.png"/>
+                    <pic:cNvPr id="0" name="image1.png"/>
                     <pic:cNvPicPr preferRelativeResize="0"/>
                   </pic:nvPicPr>
                   <pic:blipFill>
@@ -3305,7 +4783,7 @@
       <w:pPr>
         <w:numPr>
           <w:ilvl w:val="0"/>
-          <w:numId w:val="11"/>
+          <w:numId w:val="7"/>
         </w:numPr>
         <w:spacing w:line="276" w:lineRule="auto"/>
         <w:ind w:left="720" w:hanging="360"/>
@@ -3324,11 +4802,6 @@
           <w:rtl w:val="0"/>
         </w:rPr>
         <w:t xml:space="preserve">завершити роботу даного фонового процесу.</w:t>
-      </w:r>
-      <w:r>
-        <w:rPr>
-          <w:rtl w:val="0"/>
-        </w:rPr>
       </w:r>
     </w:p>
     <w:p>
@@ -3724,7 +5197,7 @@
     </w:p>
     <w:tbl>
       <w:tblPr>
-        <w:tblStyle w:val="Table1"/>
+        <w:tblStyle w:val="Table3"/>
         <w:tblW w:w="11108.0" w:type="dxa"/>
         <w:jc w:val="left"/>
         <w:tblBorders>
@@ -3772,7 +5245,6 @@
             <w:pPr>
               <w:keepNext w:val="0"/>
               <w:keepLines w:val="0"/>
-              <w:pageBreakBefore w:val="0"/>
               <w:widowControl w:val="0"/>
               <w:pBdr>
                 <w:top w:space="0" w:sz="0" w:val="nil"/>
@@ -3817,7 +5289,6 @@
             <w:pPr>
               <w:keepNext w:val="0"/>
               <w:keepLines w:val="0"/>
-              <w:pageBreakBefore w:val="0"/>
               <w:widowControl w:val="0"/>
               <w:pBdr>
                 <w:top w:space="0" w:sz="0" w:val="nil"/>
@@ -3860,7 +5331,6 @@
             <w:pPr>
               <w:keepNext w:val="0"/>
               <w:keepLines w:val="0"/>
-              <w:pageBreakBefore w:val="0"/>
               <w:widowControl w:val="0"/>
               <w:pBdr>
                 <w:top w:space="0" w:sz="0" w:val="nil"/>
@@ -3903,7 +5373,6 @@
             <w:pPr>
               <w:keepNext w:val="0"/>
               <w:keepLines w:val="0"/>
-              <w:pageBreakBefore w:val="0"/>
               <w:widowControl w:val="0"/>
               <w:pBdr>
                 <w:top w:space="0" w:sz="0" w:val="nil"/>
@@ -3952,7 +5421,6 @@
             <w:pPr>
               <w:keepNext w:val="0"/>
               <w:keepLines w:val="0"/>
-              <w:pageBreakBefore w:val="0"/>
               <w:widowControl w:val="0"/>
               <w:pBdr>
                 <w:top w:space="0" w:sz="0" w:val="nil"/>
@@ -3997,7 +5465,6 @@
             <w:pPr>
               <w:keepNext w:val="0"/>
               <w:keepLines w:val="0"/>
-              <w:pageBreakBefore w:val="0"/>
               <w:widowControl w:val="0"/>
               <w:pBdr>
                 <w:top w:space="0" w:sz="0" w:val="nil"/>
@@ -4040,7 +5507,6 @@
             <w:pPr>
               <w:keepNext w:val="0"/>
               <w:keepLines w:val="0"/>
-              <w:pageBreakBefore w:val="0"/>
               <w:widowControl w:val="0"/>
               <w:pBdr>
                 <w:top w:space="0" w:sz="0" w:val="nil"/>
@@ -4083,7 +5549,6 @@
             <w:pPr>
               <w:keepNext w:val="0"/>
               <w:keepLines w:val="0"/>
-              <w:pageBreakBefore w:val="0"/>
               <w:widowControl w:val="0"/>
               <w:pBdr>
                 <w:top w:space="0" w:sz="0" w:val="nil"/>
@@ -4167,7 +5632,7 @@
       <w:pPr>
         <w:numPr>
           <w:ilvl w:val="0"/>
-          <w:numId w:val="13"/>
+          <w:numId w:val="10"/>
         </w:numPr>
         <w:spacing w:line="276" w:lineRule="auto"/>
         <w:ind w:left="720" w:hanging="360"/>
@@ -4175,7 +5640,6 @@
         <w:rPr>
           <w:sz w:val="28"/>
           <w:szCs w:val="28"/>
-          <w:u w:val="none"/>
         </w:rPr>
       </w:pPr>
       <w:r>
@@ -4185,13 +5649,18 @@
           <w:rtl w:val="0"/>
         </w:rPr>
         <w:t xml:space="preserve">htop provides a colorful and interactive interface that makes it easy to observe processes</w:t>
+      </w:r>
+      <w:r>
+        <w:rPr>
+          <w:rtl w:val="0"/>
+        </w:rPr>
       </w:r>
     </w:p>
     <w:p>
       <w:pPr>
         <w:numPr>
           <w:ilvl w:val="0"/>
-          <w:numId w:val="13"/>
+          <w:numId w:val="10"/>
         </w:numPr>
         <w:spacing w:line="276" w:lineRule="auto"/>
         <w:ind w:left="720" w:hanging="360"/>
@@ -4199,7 +5668,6 @@
         <w:rPr>
           <w:sz w:val="28"/>
           <w:szCs w:val="28"/>
-          <w:u w:val="none"/>
         </w:rPr>
       </w:pPr>
       <w:r>
@@ -4209,13 +5677,18 @@
           <w:rtl w:val="0"/>
         </w:rPr>
         <w:t xml:space="preserve">htop allows horizontal and vertical scrolling, which is convenient for viewing a long list of processes</w:t>
+      </w:r>
+      <w:r>
+        <w:rPr>
+          <w:rtl w:val="0"/>
+        </w:rPr>
       </w:r>
     </w:p>
     <w:p>
       <w:pPr>
         <w:numPr>
           <w:ilvl w:val="0"/>
-          <w:numId w:val="13"/>
+          <w:numId w:val="10"/>
         </w:numPr>
         <w:spacing w:line="276" w:lineRule="auto"/>
         <w:ind w:left="720" w:hanging="360"/>
@@ -4223,7 +5696,6 @@
         <w:rPr>
           <w:sz w:val="28"/>
           <w:szCs w:val="28"/>
-          <w:u w:val="none"/>
         </w:rPr>
       </w:pPr>
       <w:r>
@@ -4233,13 +5705,18 @@
           <w:rtl w:val="0"/>
         </w:rPr>
         <w:t xml:space="preserve">htop displays processes in a tree structure, showing the dependencies between them</w:t>
+      </w:r>
+      <w:r>
+        <w:rPr>
+          <w:rtl w:val="0"/>
+        </w:rPr>
       </w:r>
     </w:p>
     <w:p>
       <w:pPr>
         <w:numPr>
           <w:ilvl w:val="0"/>
-          <w:numId w:val="13"/>
+          <w:numId w:val="10"/>
         </w:numPr>
         <w:spacing w:line="276" w:lineRule="auto"/>
         <w:ind w:left="720" w:hanging="360"/>
@@ -4247,7 +5724,6 @@
         <w:rPr>
           <w:sz w:val="28"/>
           <w:szCs w:val="28"/>
-          <w:u w:val="none"/>
         </w:rPr>
       </w:pPr>
       <w:r>
@@ -4257,6 +5733,11 @@
           <w:rtl w:val="0"/>
         </w:rPr>
         <w:t xml:space="preserve">htop allows you to use the mouse to select options and navigate between processes</w:t>
+      </w:r>
+      <w:r>
+        <w:rPr>
+          <w:rtl w:val="0"/>
+        </w:rPr>
       </w:r>
     </w:p>
     <w:p>
@@ -4499,8 +5980,8 @@
   <w:abstractNum w:abstractNumId="1">
     <w:lvl w:ilvl="0">
       <w:start w:val="1"/>
-      <w:numFmt w:val="bullet"/>
-      <w:lvlText w:val="●"/>
+      <w:numFmt w:val="decimal"/>
+      <w:lvlText w:val="%1."/>
       <w:lvlJc w:val="left"/>
       <w:pPr>
         <w:ind w:left="720" w:hanging="360"/>
@@ -4511,8 +5992,8 @@
     </w:lvl>
     <w:lvl w:ilvl="1">
       <w:start w:val="1"/>
-      <w:numFmt w:val="bullet"/>
-      <w:lvlText w:val="○"/>
+      <w:numFmt w:val="lowerLetter"/>
+      <w:lvlText w:val="%2."/>
       <w:lvlJc w:val="left"/>
       <w:pPr>
         <w:ind w:left="1440" w:hanging="360"/>
@@ -4523,9 +6004,9 @@
     </w:lvl>
     <w:lvl w:ilvl="2">
       <w:start w:val="1"/>
-      <w:numFmt w:val="bullet"/>
-      <w:lvlText w:val="■"/>
-      <w:lvlJc w:val="left"/>
+      <w:numFmt w:val="lowerRoman"/>
+      <w:lvlText w:val="%3."/>
+      <w:lvlJc w:val="right"/>
       <w:pPr>
         <w:ind w:left="2160" w:hanging="360"/>
       </w:pPr>
@@ -4535,8 +6016,8 @@
     </w:lvl>
     <w:lvl w:ilvl="3">
       <w:start w:val="1"/>
-      <w:numFmt w:val="bullet"/>
-      <w:lvlText w:val="●"/>
+      <w:numFmt w:val="decimal"/>
+      <w:lvlText w:val="%4."/>
       <w:lvlJc w:val="left"/>
       <w:pPr>
         <w:ind w:left="2880" w:hanging="360"/>
@@ -4547,8 +6028,8 @@
     </w:lvl>
     <w:lvl w:ilvl="4">
       <w:start w:val="1"/>
-      <w:numFmt w:val="bullet"/>
-      <w:lvlText w:val="○"/>
+      <w:numFmt w:val="lowerLetter"/>
+      <w:lvlText w:val="%5."/>
       <w:lvlJc w:val="left"/>
       <w:pPr>
         <w:ind w:left="3600" w:hanging="360"/>
@@ -4559,9 +6040,9 @@
     </w:lvl>
     <w:lvl w:ilvl="5">
       <w:start w:val="1"/>
-      <w:numFmt w:val="bullet"/>
-      <w:lvlText w:val="■"/>
-      <w:lvlJc w:val="left"/>
+      <w:numFmt w:val="lowerRoman"/>
+      <w:lvlText w:val="%6."/>
+      <w:lvlJc w:val="right"/>
       <w:pPr>
         <w:ind w:left="4320" w:hanging="360"/>
       </w:pPr>
@@ -4571,8 +6052,8 @@
     </w:lvl>
     <w:lvl w:ilvl="6">
       <w:start w:val="1"/>
-      <w:numFmt w:val="bullet"/>
-      <w:lvlText w:val="●"/>
+      <w:numFmt w:val="decimal"/>
+      <w:lvlText w:val="%7."/>
       <w:lvlJc w:val="left"/>
       <w:pPr>
         <w:ind w:left="5040" w:hanging="360"/>
@@ -4583,8 +6064,8 @@
     </w:lvl>
     <w:lvl w:ilvl="7">
       <w:start w:val="1"/>
-      <w:numFmt w:val="bullet"/>
-      <w:lvlText w:val="○"/>
+      <w:numFmt w:val="lowerLetter"/>
+      <w:lvlText w:val="%8."/>
       <w:lvlJc w:val="left"/>
       <w:pPr>
         <w:ind w:left="5760" w:hanging="360"/>
@@ -4595,9 +6076,9 @@
     </w:lvl>
     <w:lvl w:ilvl="8">
       <w:start w:val="1"/>
-      <w:numFmt w:val="bullet"/>
-      <w:lvlText w:val="■"/>
-      <w:lvlJc w:val="left"/>
+      <w:numFmt w:val="lowerRoman"/>
+      <w:lvlText w:val="%9."/>
+      <w:lvlJc w:val="right"/>
       <w:pPr>
         <w:ind w:left="6480" w:hanging="360"/>
       </w:pPr>
@@ -4719,11 +6200,11 @@
   <w:abstractNum w:abstractNumId="3">
     <w:lvl w:ilvl="0">
       <w:start w:val="1"/>
-      <w:numFmt w:val="bullet"/>
-      <w:lvlText w:val="●"/>
-      <w:lvlJc w:val="left"/>
-      <w:pPr>
-        <w:ind w:left="720" w:hanging="360"/>
+      <w:numFmt w:val="decimal"/>
+      <w:lvlText w:val="%1."/>
+      <w:lvlJc w:val="left"/>
+      <w:pPr>
+        <w:ind w:left="425" w:hanging="360"/>
       </w:pPr>
       <w:rPr>
         <w:u w:val="none"/>
@@ -4731,8 +6212,8 @@
     </w:lvl>
     <w:lvl w:ilvl="1">
       <w:start w:val="1"/>
-      <w:numFmt w:val="bullet"/>
-      <w:lvlText w:val="○"/>
+      <w:numFmt w:val="lowerLetter"/>
+      <w:lvlText w:val="%2."/>
       <w:lvlJc w:val="left"/>
       <w:pPr>
         <w:ind w:left="1440" w:hanging="360"/>
@@ -4743,9 +6224,9 @@
     </w:lvl>
     <w:lvl w:ilvl="2">
       <w:start w:val="1"/>
-      <w:numFmt w:val="bullet"/>
-      <w:lvlText w:val="■"/>
-      <w:lvlJc w:val="left"/>
+      <w:numFmt w:val="lowerRoman"/>
+      <w:lvlText w:val="%3."/>
+      <w:lvlJc w:val="right"/>
       <w:pPr>
         <w:ind w:left="2160" w:hanging="360"/>
       </w:pPr>
@@ -4755,8 +6236,8 @@
     </w:lvl>
     <w:lvl w:ilvl="3">
       <w:start w:val="1"/>
-      <w:numFmt w:val="bullet"/>
-      <w:lvlText w:val="●"/>
+      <w:numFmt w:val="decimal"/>
+      <w:lvlText w:val="%4."/>
       <w:lvlJc w:val="left"/>
       <w:pPr>
         <w:ind w:left="2880" w:hanging="360"/>
@@ -4767,8 +6248,8 @@
     </w:lvl>
     <w:lvl w:ilvl="4">
       <w:start w:val="1"/>
-      <w:numFmt w:val="bullet"/>
-      <w:lvlText w:val="○"/>
+      <w:numFmt w:val="lowerLetter"/>
+      <w:lvlText w:val="%5."/>
       <w:lvlJc w:val="left"/>
       <w:pPr>
         <w:ind w:left="3600" w:hanging="360"/>
@@ -4779,9 +6260,9 @@
     </w:lvl>
     <w:lvl w:ilvl="5">
       <w:start w:val="1"/>
-      <w:numFmt w:val="bullet"/>
-      <w:lvlText w:val="■"/>
-      <w:lvlJc w:val="left"/>
+      <w:numFmt w:val="lowerRoman"/>
+      <w:lvlText w:val="%6."/>
+      <w:lvlJc w:val="right"/>
       <w:pPr>
         <w:ind w:left="4320" w:hanging="360"/>
       </w:pPr>
@@ -4791,8 +6272,8 @@
     </w:lvl>
     <w:lvl w:ilvl="6">
       <w:start w:val="1"/>
-      <w:numFmt w:val="bullet"/>
-      <w:lvlText w:val="●"/>
+      <w:numFmt w:val="decimal"/>
+      <w:lvlText w:val="%7."/>
       <w:lvlJc w:val="left"/>
       <w:pPr>
         <w:ind w:left="5040" w:hanging="360"/>
@@ -4803,8 +6284,8 @@
     </w:lvl>
     <w:lvl w:ilvl="7">
       <w:start w:val="1"/>
-      <w:numFmt w:val="bullet"/>
-      <w:lvlText w:val="○"/>
+      <w:numFmt w:val="lowerLetter"/>
+      <w:lvlText w:val="%8."/>
       <w:lvlJc w:val="left"/>
       <w:pPr>
         <w:ind w:left="5760" w:hanging="360"/>
@@ -4815,9 +6296,9 @@
     </w:lvl>
     <w:lvl w:ilvl="8">
       <w:start w:val="1"/>
-      <w:numFmt w:val="bullet"/>
-      <w:lvlText w:val="■"/>
-      <w:lvlJc w:val="left"/>
+      <w:numFmt w:val="lowerRoman"/>
+      <w:lvlText w:val="%9."/>
+      <w:lvlJc w:val="right"/>
       <w:pPr>
         <w:ind w:left="6480" w:hanging="360"/>
       </w:pPr>
@@ -4833,7 +6314,7 @@
       <w:lvlText w:val="%1."/>
       <w:lvlJc w:val="left"/>
       <w:pPr>
-        <w:ind w:left="720" w:hanging="360"/>
+        <w:ind w:left="1440" w:hanging="360"/>
       </w:pPr>
       <w:rPr>
         <w:u w:val="none"/>
@@ -4845,7 +6326,7 @@
       <w:lvlText w:val="%2."/>
       <w:lvlJc w:val="left"/>
       <w:pPr>
-        <w:ind w:left="1440" w:hanging="360"/>
+        <w:ind w:left="2160" w:hanging="360"/>
       </w:pPr>
       <w:rPr>
         <w:u w:val="none"/>
@@ -4857,7 +6338,7 @@
       <w:lvlText w:val="%3."/>
       <w:lvlJc w:val="right"/>
       <w:pPr>
-        <w:ind w:left="2160" w:hanging="360"/>
+        <w:ind w:left="2880" w:hanging="360"/>
       </w:pPr>
       <w:rPr>
         <w:u w:val="none"/>
@@ -4869,7 +6350,7 @@
       <w:lvlText w:val="%4."/>
       <w:lvlJc w:val="left"/>
       <w:pPr>
-        <w:ind w:left="2880" w:hanging="360"/>
+        <w:ind w:left="3600" w:hanging="360"/>
       </w:pPr>
       <w:rPr>
         <w:u w:val="none"/>
@@ -4881,7 +6362,7 @@
       <w:lvlText w:val="%5."/>
       <w:lvlJc w:val="left"/>
       <w:pPr>
-        <w:ind w:left="3600" w:hanging="360"/>
+        <w:ind w:left="4320" w:hanging="360"/>
       </w:pPr>
       <w:rPr>
         <w:u w:val="none"/>
@@ -4893,7 +6374,7 @@
       <w:lvlText w:val="%6."/>
       <w:lvlJc w:val="right"/>
       <w:pPr>
-        <w:ind w:left="4320" w:hanging="360"/>
+        <w:ind w:left="5040" w:hanging="360"/>
       </w:pPr>
       <w:rPr>
         <w:u w:val="none"/>
@@ -4905,7 +6386,7 @@
       <w:lvlText w:val="%7."/>
       <w:lvlJc w:val="left"/>
       <w:pPr>
-        <w:ind w:left="5040" w:hanging="360"/>
+        <w:ind w:left="5760" w:hanging="360"/>
       </w:pPr>
       <w:rPr>
         <w:u w:val="none"/>
@@ -4917,7 +6398,7 @@
       <w:lvlText w:val="%8."/>
       <w:lvlJc w:val="left"/>
       <w:pPr>
-        <w:ind w:left="5760" w:hanging="360"/>
+        <w:ind w:left="6480" w:hanging="360"/>
       </w:pPr>
       <w:rPr>
         <w:u w:val="none"/>
@@ -4929,7 +6410,7 @@
       <w:lvlText w:val="%9."/>
       <w:lvlJc w:val="right"/>
       <w:pPr>
-        <w:ind w:left="6480" w:hanging="360"/>
+        <w:ind w:left="7200" w:hanging="360"/>
       </w:pPr>
       <w:rPr>
         <w:u w:val="none"/>
@@ -5159,8 +6640,8 @@
   <w:abstractNum w:abstractNumId="7">
     <w:lvl w:ilvl="0">
       <w:start w:val="1"/>
-      <w:numFmt w:val="bullet"/>
-      <w:lvlText w:val="●"/>
+      <w:numFmt w:val="decimal"/>
+      <w:lvlText w:val="%1."/>
       <w:lvlJc w:val="left"/>
       <w:pPr>
         <w:ind w:left="720" w:hanging="360"/>
@@ -5171,8 +6652,8 @@
     </w:lvl>
     <w:lvl w:ilvl="1">
       <w:start w:val="1"/>
-      <w:numFmt w:val="bullet"/>
-      <w:lvlText w:val="○"/>
+      <w:numFmt w:val="lowerLetter"/>
+      <w:lvlText w:val="%2."/>
       <w:lvlJc w:val="left"/>
       <w:pPr>
         <w:ind w:left="1440" w:hanging="360"/>
@@ -5183,9 +6664,9 @@
     </w:lvl>
     <w:lvl w:ilvl="2">
       <w:start w:val="1"/>
-      <w:numFmt w:val="bullet"/>
-      <w:lvlText w:val="■"/>
-      <w:lvlJc w:val="left"/>
+      <w:numFmt w:val="lowerRoman"/>
+      <w:lvlText w:val="%3."/>
+      <w:lvlJc w:val="right"/>
       <w:pPr>
         <w:ind w:left="2160" w:hanging="360"/>
       </w:pPr>
@@ -5195,8 +6676,8 @@
     </w:lvl>
     <w:lvl w:ilvl="3">
       <w:start w:val="1"/>
-      <w:numFmt w:val="bullet"/>
-      <w:lvlText w:val="●"/>
+      <w:numFmt w:val="decimal"/>
+      <w:lvlText w:val="%4."/>
       <w:lvlJc w:val="left"/>
       <w:pPr>
         <w:ind w:left="2880" w:hanging="360"/>
@@ -5207,8 +6688,8 @@
     </w:lvl>
     <w:lvl w:ilvl="4">
       <w:start w:val="1"/>
-      <w:numFmt w:val="bullet"/>
-      <w:lvlText w:val="○"/>
+      <w:numFmt w:val="lowerLetter"/>
+      <w:lvlText w:val="%5."/>
       <w:lvlJc w:val="left"/>
       <w:pPr>
         <w:ind w:left="3600" w:hanging="360"/>
@@ -5219,9 +6700,9 @@
     </w:lvl>
     <w:lvl w:ilvl="5">
       <w:start w:val="1"/>
-      <w:numFmt w:val="bullet"/>
-      <w:lvlText w:val="■"/>
-      <w:lvlJc w:val="left"/>
+      <w:numFmt w:val="lowerRoman"/>
+      <w:lvlText w:val="%6."/>
+      <w:lvlJc w:val="right"/>
       <w:pPr>
         <w:ind w:left="4320" w:hanging="360"/>
       </w:pPr>
@@ -5231,8 +6712,8 @@
     </w:lvl>
     <w:lvl w:ilvl="6">
       <w:start w:val="1"/>
-      <w:numFmt w:val="bullet"/>
-      <w:lvlText w:val="●"/>
+      <w:numFmt w:val="decimal"/>
+      <w:lvlText w:val="%7."/>
       <w:lvlJc w:val="left"/>
       <w:pPr>
         <w:ind w:left="5040" w:hanging="360"/>
@@ -5243,8 +6724,8 @@
     </w:lvl>
     <w:lvl w:ilvl="7">
       <w:start w:val="1"/>
-      <w:numFmt w:val="bullet"/>
-      <w:lvlText w:val="○"/>
+      <w:numFmt w:val="lowerLetter"/>
+      <w:lvlText w:val="%8."/>
       <w:lvlJc w:val="left"/>
       <w:pPr>
         <w:ind w:left="5760" w:hanging="360"/>
@@ -5255,9 +6736,9 @@
     </w:lvl>
     <w:lvl w:ilvl="8">
       <w:start w:val="1"/>
-      <w:numFmt w:val="bullet"/>
-      <w:lvlText w:val="■"/>
-      <w:lvlJc w:val="left"/>
+      <w:numFmt w:val="lowerRoman"/>
+      <w:lvlText w:val="%9."/>
+      <w:lvlJc w:val="right"/>
       <w:pPr>
         <w:ind w:left="6480" w:hanging="360"/>
       </w:pPr>
@@ -5269,11 +6750,11 @@
   <w:abstractNum w:abstractNumId="8">
     <w:lvl w:ilvl="0">
       <w:start w:val="1"/>
-      <w:numFmt w:val="decimal"/>
-      <w:lvlText w:val="%1."/>
-      <w:lvlJc w:val="left"/>
-      <w:pPr>
-        <w:ind w:left="425" w:hanging="360"/>
+      <w:numFmt w:val="bullet"/>
+      <w:lvlText w:val="●"/>
+      <w:lvlJc w:val="left"/>
+      <w:pPr>
+        <w:ind w:left="720" w:hanging="360"/>
       </w:pPr>
       <w:rPr>
         <w:u w:val="none"/>
@@ -5281,8 +6762,8 @@
     </w:lvl>
     <w:lvl w:ilvl="1">
       <w:start w:val="1"/>
-      <w:numFmt w:val="lowerLetter"/>
-      <w:lvlText w:val="%2."/>
+      <w:numFmt w:val="bullet"/>
+      <w:lvlText w:val="○"/>
       <w:lvlJc w:val="left"/>
       <w:pPr>
         <w:ind w:left="1440" w:hanging="360"/>
@@ -5293,9 +6774,9 @@
     </w:lvl>
     <w:lvl w:ilvl="2">
       <w:start w:val="1"/>
-      <w:numFmt w:val="lowerRoman"/>
-      <w:lvlText w:val="%3."/>
-      <w:lvlJc w:val="right"/>
+      <w:numFmt w:val="bullet"/>
+      <w:lvlText w:val="■"/>
+      <w:lvlJc w:val="left"/>
       <w:pPr>
         <w:ind w:left="2160" w:hanging="360"/>
       </w:pPr>
@@ -5305,8 +6786,8 @@
     </w:lvl>
     <w:lvl w:ilvl="3">
       <w:start w:val="1"/>
-      <w:numFmt w:val="decimal"/>
-      <w:lvlText w:val="%4."/>
+      <w:numFmt w:val="bullet"/>
+      <w:lvlText w:val="●"/>
       <w:lvlJc w:val="left"/>
       <w:pPr>
         <w:ind w:left="2880" w:hanging="360"/>
@@ -5317,8 +6798,8 @@
     </w:lvl>
     <w:lvl w:ilvl="4">
       <w:start w:val="1"/>
-      <w:numFmt w:val="lowerLetter"/>
-      <w:lvlText w:val="%5."/>
+      <w:numFmt w:val="bullet"/>
+      <w:lvlText w:val="○"/>
       <w:lvlJc w:val="left"/>
       <w:pPr>
         <w:ind w:left="3600" w:hanging="360"/>
@@ -5329,9 +6810,9 @@
     </w:lvl>
     <w:lvl w:ilvl="5">
       <w:start w:val="1"/>
-      <w:numFmt w:val="lowerRoman"/>
-      <w:lvlText w:val="%6."/>
-      <w:lvlJc w:val="right"/>
+      <w:numFmt w:val="bullet"/>
+      <w:lvlText w:val="■"/>
+      <w:lvlJc w:val="left"/>
       <w:pPr>
         <w:ind w:left="4320" w:hanging="360"/>
       </w:pPr>
@@ -5341,8 +6822,8 @@
     </w:lvl>
     <w:lvl w:ilvl="6">
       <w:start w:val="1"/>
-      <w:numFmt w:val="decimal"/>
-      <w:lvlText w:val="%7."/>
+      <w:numFmt w:val="bullet"/>
+      <w:lvlText w:val="●"/>
       <w:lvlJc w:val="left"/>
       <w:pPr>
         <w:ind w:left="5040" w:hanging="360"/>
@@ -5353,8 +6834,8 @@
     </w:lvl>
     <w:lvl w:ilvl="7">
       <w:start w:val="1"/>
-      <w:numFmt w:val="lowerLetter"/>
-      <w:lvlText w:val="%8."/>
+      <w:numFmt w:val="bullet"/>
+      <w:lvlText w:val="○"/>
       <w:lvlJc w:val="left"/>
       <w:pPr>
         <w:ind w:left="5760" w:hanging="360"/>
@@ -5365,9 +6846,9 @@
     </w:lvl>
     <w:lvl w:ilvl="8">
       <w:start w:val="1"/>
-      <w:numFmt w:val="lowerRoman"/>
-      <w:lvlText w:val="%9."/>
-      <w:lvlJc w:val="right"/>
+      <w:numFmt w:val="bullet"/>
+      <w:lvlText w:val="■"/>
+      <w:lvlJc w:val="left"/>
       <w:pPr>
         <w:ind w:left="6480" w:hanging="360"/>
       </w:pPr>
@@ -5489,8 +6970,20 @@
   <w:abstractNum w:abstractNumId="10">
     <w:lvl w:ilvl="0">
       <w:start w:val="1"/>
-      <w:numFmt w:val="decimal"/>
-      <w:lvlText w:val="%1."/>
+      <w:numFmt w:val="bullet"/>
+      <w:lvlText w:val="●"/>
+      <w:lvlJc w:val="left"/>
+      <w:pPr>
+        <w:ind w:left="720" w:hanging="360"/>
+      </w:pPr>
+      <w:rPr>
+        <w:u w:val="none"/>
+      </w:rPr>
+    </w:lvl>
+    <w:lvl w:ilvl="1">
+      <w:start w:val="1"/>
+      <w:numFmt w:val="bullet"/>
+      <w:lvlText w:val="○"/>
       <w:lvlJc w:val="left"/>
       <w:pPr>
         <w:ind w:left="1440" w:hanging="360"/>
@@ -5499,10 +6992,10 @@
         <w:u w:val="none"/>
       </w:rPr>
     </w:lvl>
-    <w:lvl w:ilvl="1">
-      <w:start w:val="1"/>
-      <w:numFmt w:val="lowerLetter"/>
-      <w:lvlText w:val="%2."/>
+    <w:lvl w:ilvl="2">
+      <w:start w:val="1"/>
+      <w:numFmt w:val="bullet"/>
+      <w:lvlText w:val="■"/>
       <w:lvlJc w:val="left"/>
       <w:pPr>
         <w:ind w:left="2160" w:hanging="360"/>
@@ -5511,11 +7004,11 @@
         <w:u w:val="none"/>
       </w:rPr>
     </w:lvl>
-    <w:lvl w:ilvl="2">
-      <w:start w:val="1"/>
-      <w:numFmt w:val="lowerRoman"/>
-      <w:lvlText w:val="%3."/>
-      <w:lvlJc w:val="right"/>
+    <w:lvl w:ilvl="3">
+      <w:start w:val="1"/>
+      <w:numFmt w:val="bullet"/>
+      <w:lvlText w:val="●"/>
+      <w:lvlJc w:val="left"/>
       <w:pPr>
         <w:ind w:left="2880" w:hanging="360"/>
       </w:pPr>
@@ -5523,10 +7016,10 @@
         <w:u w:val="none"/>
       </w:rPr>
     </w:lvl>
-    <w:lvl w:ilvl="3">
-      <w:start w:val="1"/>
-      <w:numFmt w:val="decimal"/>
-      <w:lvlText w:val="%4."/>
+    <w:lvl w:ilvl="4">
+      <w:start w:val="1"/>
+      <w:numFmt w:val="bullet"/>
+      <w:lvlText w:val="○"/>
       <w:lvlJc w:val="left"/>
       <w:pPr>
         <w:ind w:left="3600" w:hanging="360"/>
@@ -5535,10 +7028,10 @@
         <w:u w:val="none"/>
       </w:rPr>
     </w:lvl>
-    <w:lvl w:ilvl="4">
-      <w:start w:val="1"/>
-      <w:numFmt w:val="lowerLetter"/>
-      <w:lvlText w:val="%5."/>
+    <w:lvl w:ilvl="5">
+      <w:start w:val="1"/>
+      <w:numFmt w:val="bullet"/>
+      <w:lvlText w:val="■"/>
       <w:lvlJc w:val="left"/>
       <w:pPr>
         <w:ind w:left="4320" w:hanging="360"/>
@@ -5547,11 +7040,11 @@
         <w:u w:val="none"/>
       </w:rPr>
     </w:lvl>
-    <w:lvl w:ilvl="5">
-      <w:start w:val="1"/>
-      <w:numFmt w:val="lowerRoman"/>
-      <w:lvlText w:val="%6."/>
-      <w:lvlJc w:val="right"/>
+    <w:lvl w:ilvl="6">
+      <w:start w:val="1"/>
+      <w:numFmt w:val="bullet"/>
+      <w:lvlText w:val="●"/>
+      <w:lvlJc w:val="left"/>
       <w:pPr>
         <w:ind w:left="5040" w:hanging="360"/>
       </w:pPr>
@@ -5559,10 +7052,10 @@
         <w:u w:val="none"/>
       </w:rPr>
     </w:lvl>
-    <w:lvl w:ilvl="6">
-      <w:start w:val="1"/>
-      <w:numFmt w:val="decimal"/>
-      <w:lvlText w:val="%7."/>
+    <w:lvl w:ilvl="7">
+      <w:start w:val="1"/>
+      <w:numFmt w:val="bullet"/>
+      <w:lvlText w:val="○"/>
       <w:lvlJc w:val="left"/>
       <w:pPr>
         <w:ind w:left="5760" w:hanging="360"/>
@@ -5571,25 +7064,13 @@
         <w:u w:val="none"/>
       </w:rPr>
     </w:lvl>
-    <w:lvl w:ilvl="7">
-      <w:start w:val="1"/>
-      <w:numFmt w:val="lowerLetter"/>
-      <w:lvlText w:val="%8."/>
+    <w:lvl w:ilvl="8">
+      <w:start w:val="1"/>
+      <w:numFmt w:val="bullet"/>
+      <w:lvlText w:val="■"/>
       <w:lvlJc w:val="left"/>
       <w:pPr>
         <w:ind w:left="6480" w:hanging="360"/>
-      </w:pPr>
-      <w:rPr>
-        <w:u w:val="none"/>
-      </w:rPr>
-    </w:lvl>
-    <w:lvl w:ilvl="8">
-      <w:start w:val="1"/>
-      <w:numFmt w:val="lowerRoman"/>
-      <w:lvlText w:val="%9."/>
-      <w:lvlJc w:val="right"/>
-      <w:pPr>
-        <w:ind w:left="7200" w:hanging="360"/>
       </w:pPr>
       <w:rPr>
         <w:u w:val="none"/>
@@ -5599,8 +7080,8 @@
   <w:abstractNum w:abstractNumId="11">
     <w:lvl w:ilvl="0">
       <w:start w:val="1"/>
-      <w:numFmt w:val="decimal"/>
-      <w:lvlText w:val="%1."/>
+      <w:numFmt w:val="bullet"/>
+      <w:lvlText w:val="●"/>
       <w:lvlJc w:val="left"/>
       <w:pPr>
         <w:ind w:left="720" w:hanging="360"/>
@@ -5611,8 +7092,8 @@
     </w:lvl>
     <w:lvl w:ilvl="1">
       <w:start w:val="1"/>
-      <w:numFmt w:val="lowerLetter"/>
-      <w:lvlText w:val="%2."/>
+      <w:numFmt w:val="bullet"/>
+      <w:lvlText w:val="○"/>
       <w:lvlJc w:val="left"/>
       <w:pPr>
         <w:ind w:left="1440" w:hanging="360"/>
@@ -5623,9 +7104,9 @@
     </w:lvl>
     <w:lvl w:ilvl="2">
       <w:start w:val="1"/>
-      <w:numFmt w:val="lowerRoman"/>
-      <w:lvlText w:val="%3."/>
-      <w:lvlJc w:val="right"/>
+      <w:numFmt w:val="bullet"/>
+      <w:lvlText w:val="■"/>
+      <w:lvlJc w:val="left"/>
       <w:pPr>
         <w:ind w:left="2160" w:hanging="360"/>
       </w:pPr>
@@ -5635,8 +7116,8 @@
     </w:lvl>
     <w:lvl w:ilvl="3">
       <w:start w:val="1"/>
-      <w:numFmt w:val="decimal"/>
-      <w:lvlText w:val="%4."/>
+      <w:numFmt w:val="bullet"/>
+      <w:lvlText w:val="●"/>
       <w:lvlJc w:val="left"/>
       <w:pPr>
         <w:ind w:left="2880" w:hanging="360"/>
@@ -5647,8 +7128,8 @@
     </w:lvl>
     <w:lvl w:ilvl="4">
       <w:start w:val="1"/>
-      <w:numFmt w:val="lowerLetter"/>
-      <w:lvlText w:val="%5."/>
+      <w:numFmt w:val="bullet"/>
+      <w:lvlText w:val="○"/>
       <w:lvlJc w:val="left"/>
       <w:pPr>
         <w:ind w:left="3600" w:hanging="360"/>
@@ -5659,9 +7140,9 @@
     </w:lvl>
     <w:lvl w:ilvl="5">
       <w:start w:val="1"/>
-      <w:numFmt w:val="lowerRoman"/>
-      <w:lvlText w:val="%6."/>
-      <w:lvlJc w:val="right"/>
+      <w:numFmt w:val="bullet"/>
+      <w:lvlText w:val="■"/>
+      <w:lvlJc w:val="left"/>
       <w:pPr>
         <w:ind w:left="4320" w:hanging="360"/>
       </w:pPr>
@@ -5671,8 +7152,8 @@
     </w:lvl>
     <w:lvl w:ilvl="6">
       <w:start w:val="1"/>
-      <w:numFmt w:val="decimal"/>
-      <w:lvlText w:val="%7."/>
+      <w:numFmt w:val="bullet"/>
+      <w:lvlText w:val="●"/>
       <w:lvlJc w:val="left"/>
       <w:pPr>
         <w:ind w:left="5040" w:hanging="360"/>
@@ -5683,8 +7164,8 @@
     </w:lvl>
     <w:lvl w:ilvl="7">
       <w:start w:val="1"/>
-      <w:numFmt w:val="lowerLetter"/>
-      <w:lvlText w:val="%8."/>
+      <w:numFmt w:val="bullet"/>
+      <w:lvlText w:val="○"/>
       <w:lvlJc w:val="left"/>
       <w:pPr>
         <w:ind w:left="5760" w:hanging="360"/>
@@ -5695,9 +7176,9 @@
     </w:lvl>
     <w:lvl w:ilvl="8">
       <w:start w:val="1"/>
-      <w:numFmt w:val="lowerRoman"/>
-      <w:lvlText w:val="%9."/>
-      <w:lvlJc w:val="right"/>
+      <w:numFmt w:val="bullet"/>
+      <w:lvlText w:val="■"/>
+      <w:lvlJc w:val="left"/>
       <w:pPr>
         <w:ind w:left="6480" w:hanging="360"/>
       </w:pPr>
@@ -6107,6 +7588,32 @@
     </w:rPr>
   </w:style>
   <w:style w:type="table" w:styleId="Table1">
+    <w:basedOn w:val="TableNormal"/>
+    <w:tblPr>
+      <w:tblStyleRowBandSize w:val="1"/>
+      <w:tblStyleColBandSize w:val="1"/>
+      <w:tblCellMar>
+        <w:top w:w="100.0" w:type="dxa"/>
+        <w:left w:w="100.0" w:type="dxa"/>
+        <w:bottom w:w="100.0" w:type="dxa"/>
+        <w:right w:w="100.0" w:type="dxa"/>
+      </w:tblCellMar>
+    </w:tblPr>
+  </w:style>
+  <w:style w:type="table" w:styleId="Table2">
+    <w:basedOn w:val="TableNormal"/>
+    <w:tblPr>
+      <w:tblStyleRowBandSize w:val="1"/>
+      <w:tblStyleColBandSize w:val="1"/>
+      <w:tblCellMar>
+        <w:top w:w="100.0" w:type="dxa"/>
+        <w:left w:w="100.0" w:type="dxa"/>
+        <w:bottom w:w="100.0" w:type="dxa"/>
+        <w:right w:w="100.0" w:type="dxa"/>
+      </w:tblCellMar>
+    </w:tblPr>
+  </w:style>
+  <w:style w:type="table" w:styleId="Table3">
     <w:basedOn w:val="TableNormal"/>
     <w:tblPr>
       <w:tblStyleRowBandSize w:val="1"/>

</xml_diff>